<commit_message>
Foi adicionado todas as imagens da etapa6
</commit_message>
<xml_diff>
--- a/ETAPA_06/ETAPA06.docx
+++ b/ETAPA_06/ETAPA06.docx
@@ -202,7 +202,7 @@
       <w:r>
         <w:rPr/>
         <w:drawing>
-          <wp:anchor behindDoc="0" distT="0" distB="0" distL="0" distR="0" simplePos="0" locked="0" layoutInCell="0" allowOverlap="1" relativeHeight="55">
+          <wp:anchor behindDoc="0" distT="0" distB="0" distL="0" distR="0" simplePos="0" locked="0" layoutInCell="0" allowOverlap="1" relativeHeight="49">
             <wp:simplePos x="0" y="0"/>
             <wp:positionH relativeFrom="column">
               <wp:align>center</wp:align>
@@ -958,7 +958,7 @@
       <w:r>
         <w:rPr/>
         <w:drawing>
-          <wp:anchor behindDoc="0" distT="0" distB="0" distL="0" distR="0" simplePos="0" locked="0" layoutInCell="0" allowOverlap="1" relativeHeight="56">
+          <wp:anchor behindDoc="0" distT="0" distB="0" distL="0" distR="0" simplePos="0" locked="0" layoutInCell="0" allowOverlap="1" relativeHeight="50">
             <wp:simplePos x="0" y="0"/>
             <wp:positionH relativeFrom="column">
               <wp:align>center</wp:align>
@@ -1015,7 +1015,7 @@
       <w:r>
         <w:rPr/>
         <w:drawing>
-          <wp:anchor behindDoc="0" distT="0" distB="0" distL="0" distR="0" simplePos="0" locked="0" layoutInCell="0" allowOverlap="1" relativeHeight="57">
+          <wp:anchor behindDoc="0" distT="0" distB="0" distL="0" distR="0" simplePos="0" locked="0" layoutInCell="0" allowOverlap="1" relativeHeight="51">
             <wp:simplePos x="0" y="0"/>
             <wp:positionH relativeFrom="column">
               <wp:align>center</wp:align>
@@ -1627,7 +1627,7 @@
       <w:r>
         <w:rPr/>
         <w:drawing>
-          <wp:anchor behindDoc="0" distT="0" distB="0" distL="0" distR="0" simplePos="0" locked="0" layoutInCell="0" allowOverlap="1" relativeHeight="58">
+          <wp:anchor behindDoc="0" distT="0" distB="0" distL="0" distR="0" simplePos="0" locked="0" layoutInCell="0" allowOverlap="1" relativeHeight="52">
             <wp:simplePos x="0" y="0"/>
             <wp:positionH relativeFrom="column">
               <wp:align>center</wp:align>
@@ -2416,7 +2416,7 @@
       <w:r>
         <w:rPr/>
         <w:drawing>
-          <wp:anchor behindDoc="0" distT="0" distB="0" distL="0" distR="0" simplePos="0" locked="0" layoutInCell="0" allowOverlap="1" relativeHeight="60">
+          <wp:anchor behindDoc="0" distT="0" distB="0" distL="0" distR="0" simplePos="0" locked="0" layoutInCell="0" allowOverlap="1" relativeHeight="54">
             <wp:simplePos x="0" y="0"/>
             <wp:positionH relativeFrom="column">
               <wp:posOffset>1547495</wp:posOffset>
@@ -2545,7 +2545,7 @@
       <w:r>
         <w:rPr/>
         <w:drawing>
-          <wp:anchor behindDoc="0" distT="0" distB="0" distL="0" distR="0" simplePos="0" locked="0" layoutInCell="0" allowOverlap="1" relativeHeight="61">
+          <wp:anchor behindDoc="0" distT="0" distB="0" distL="0" distR="0" simplePos="0" locked="0" layoutInCell="0" allowOverlap="1" relativeHeight="55">
             <wp:simplePos x="0" y="0"/>
             <wp:positionH relativeFrom="column">
               <wp:posOffset>487045</wp:posOffset>
@@ -2650,7 +2650,7 @@
       <w:r>
         <w:rPr/>
         <w:drawing>
-          <wp:anchor behindDoc="0" distT="0" distB="0" distL="0" distR="0" simplePos="0" locked="0" layoutInCell="0" allowOverlap="1" relativeHeight="62">
+          <wp:anchor behindDoc="0" distT="0" distB="0" distL="0" distR="0" simplePos="0" locked="0" layoutInCell="0" allowOverlap="1" relativeHeight="56">
             <wp:simplePos x="0" y="0"/>
             <wp:positionH relativeFrom="column">
               <wp:align>center</wp:align>
@@ -2707,7 +2707,7 @@
       <w:r>
         <w:rPr/>
         <w:drawing>
-          <wp:anchor behindDoc="0" distT="0" distB="0" distL="0" distR="0" simplePos="0" locked="0" layoutInCell="0" allowOverlap="1" relativeHeight="63">
+          <wp:anchor behindDoc="0" distT="0" distB="0" distL="0" distR="0" simplePos="0" locked="0" layoutInCell="0" allowOverlap="1" relativeHeight="57">
             <wp:simplePos x="0" y="0"/>
             <wp:positionH relativeFrom="column">
               <wp:posOffset>481330</wp:posOffset>
@@ -2932,7 +2932,7 @@
       <w:r>
         <w:rPr/>
         <w:drawing>
-          <wp:anchor behindDoc="0" distT="0" distB="0" distL="0" distR="0" simplePos="0" locked="0" layoutInCell="0" allowOverlap="1" relativeHeight="64">
+          <wp:anchor behindDoc="0" distT="0" distB="0" distL="0" distR="0" simplePos="0" locked="0" layoutInCell="0" allowOverlap="1" relativeHeight="58">
             <wp:simplePos x="0" y="0"/>
             <wp:positionH relativeFrom="column">
               <wp:posOffset>1552575</wp:posOffset>
@@ -4204,7 +4204,7 @@
       <w:r>
         <w:rPr/>
         <w:drawing>
-          <wp:anchor behindDoc="0" distT="0" distB="0" distL="0" distR="0" simplePos="0" locked="0" layoutInCell="0" allowOverlap="1" relativeHeight="65">
+          <wp:anchor behindDoc="0" distT="0" distB="0" distL="0" distR="0" simplePos="0" locked="0" layoutInCell="0" allowOverlap="1" relativeHeight="59">
             <wp:simplePos x="0" y="0"/>
             <wp:positionH relativeFrom="column">
               <wp:align>center</wp:align>
@@ -4272,7 +4272,7 @@
       <w:r>
         <w:rPr/>
         <w:drawing>
-          <wp:anchor behindDoc="0" distT="0" distB="0" distL="0" distR="0" simplePos="0" locked="0" layoutInCell="0" allowOverlap="1" relativeHeight="66">
+          <wp:anchor behindDoc="0" distT="0" distB="0" distL="0" distR="0" simplePos="0" locked="0" layoutInCell="0" allowOverlap="1" relativeHeight="60">
             <wp:simplePos x="0" y="0"/>
             <wp:positionH relativeFrom="column">
               <wp:align>center</wp:align>
@@ -4317,7 +4317,7 @@
           </wp:anchor>
         </w:drawing>
         <w:drawing>
-          <wp:anchor behindDoc="0" distT="0" distB="0" distL="0" distR="0" simplePos="0" locked="0" layoutInCell="0" allowOverlap="1" relativeHeight="67">
+          <wp:anchor behindDoc="0" distT="0" distB="0" distL="0" distR="0" simplePos="0" locked="0" layoutInCell="0" allowOverlap="1" relativeHeight="61">
             <wp:simplePos x="0" y="0"/>
             <wp:positionH relativeFrom="column">
               <wp:posOffset>63500</wp:posOffset>
@@ -4372,7 +4372,7 @@
       <w:r>
         <w:rPr/>
         <w:drawing>
-          <wp:anchor behindDoc="0" distT="0" distB="0" distL="0" distR="0" simplePos="0" locked="0" layoutInCell="0" allowOverlap="1" relativeHeight="68">
+          <wp:anchor behindDoc="0" distT="0" distB="0" distL="0" distR="0" simplePos="0" locked="0" layoutInCell="0" allowOverlap="1" relativeHeight="62">
             <wp:simplePos x="0" y="0"/>
             <wp:positionH relativeFrom="column">
               <wp:posOffset>40005</wp:posOffset>
@@ -4446,37 +4446,6 @@
       </w:pPr>
       <w:r>
         <w:rPr/>
-      </w:r>
-    </w:p>
-    <w:p>
-      <w:pPr>
-        <w:pStyle w:val="Normal"/>
-        <w:jc w:val="both"/>
-        <w:rPr/>
-      </w:pPr>
-      <w:r>
-        <w:rPr/>
-      </w:r>
-    </w:p>
-    <w:p>
-      <w:pPr>
-        <w:pStyle w:val="Normal"/>
-        <w:jc w:val="both"/>
-        <w:rPr/>
-      </w:pPr>
-      <w:r>
-        <w:rPr/>
-      </w:r>
-    </w:p>
-    <w:p>
-      <w:pPr>
-        <w:pStyle w:val="Normal"/>
-        <w:jc w:val="both"/>
-        <w:rPr/>
-      </w:pPr>
-      <w:r>
-        <w:rPr/>
-        <w:t>O contador extrapola em 98910[ps]. O valor ideal seria em 100000[ps], correspondendo assim ao período de amostragem. No entanto, foi realizada a simulação em Gate Level, levou-se em conta desta forma os atrasos inerentes aos componentes utilizados para realizar a simulação além também da própria resolução utilizada.</w:t>
       </w:r>
     </w:p>
     <w:p>
@@ -4892,7 +4861,7 @@
             <w:rPr>
               <w:rFonts w:ascii="Cambria Math" w:hAnsi="Cambria Math"/>
             </w:rPr>
-            <m:t xml:space="preserve">50000</m:t>
+            <m:t xml:space="preserve">100000</m:t>
           </m:r>
           <m:r>
             <w:rPr>
@@ -4904,7 +4873,7 @@
             <w:rPr>
               <w:rFonts w:ascii="Cambria Math" w:hAnsi="Cambria Math"/>
             </w:rPr>
-            <m:t xml:space="preserve">27500000</m:t>
+            <m:t xml:space="preserve">55000000</m:t>
           </m:r>
           <m:d>
             <m:dPr>
@@ -5318,7 +5287,7 @@
                 <w:rPr>
                   <w:rFonts w:ascii="Cambria Math" w:hAnsi="Cambria Math"/>
                 </w:rPr>
-                <m:t xml:space="preserve">10</m:t>
+                <m:t xml:space="preserve">40</m:t>
               </m:r>
               <m:r>
                 <w:rPr>
@@ -5368,7 +5337,7 @@
             <w:rPr>
               <w:rFonts w:ascii="Cambria Math" w:hAnsi="Cambria Math"/>
             </w:rPr>
-            <m:t xml:space="preserve">1,82</m:t>
+            <m:t xml:space="preserve">4,54</m:t>
           </m:r>
           <m:r>
             <w:rPr>
@@ -5396,7 +5365,7 @@
                 <w:rPr>
                   <w:rFonts w:ascii="Cambria Math" w:hAnsi="Cambria Math"/>
                 </w:rPr>
-                <m:t xml:space="preserve">10</m:t>
+                <m:t xml:space="preserve">11</m:t>
               </m:r>
             </m:sup>
           </m:sSup>
@@ -5428,11 +5397,120 @@
       </w:pPr>
       <w:r>
         <w:rPr/>
+        <w:t xml:space="preserve">Pode-se ver o comportamento geral da onda PWM, em que há a variação constante de estado lógico alto e baixo quando o bit é 1 e completamento nulo quando o bit é 0. </w:t>
+      </w:r>
+    </w:p>
+    <w:p>
+      <w:pPr>
+        <w:pStyle w:val="Normal"/>
+        <w:jc w:val="center"/>
+        <w:rPr/>
+      </w:pPr>
+      <w:r>
+        <w:rPr/>
+      </w:r>
+    </w:p>
+    <w:p>
+      <w:pPr>
+        <w:pStyle w:val="Normal"/>
+        <w:jc w:val="center"/>
+        <w:rPr/>
+      </w:pPr>
+      <w:r>
+        <w:rPr/>
+      </w:r>
+    </w:p>
+    <w:p>
+      <w:pPr>
+        <w:pStyle w:val="Normal"/>
+        <w:jc w:val="center"/>
+        <w:rPr/>
+      </w:pPr>
+      <w:r>
+        <w:rPr/>
+      </w:r>
+    </w:p>
+    <w:p>
+      <w:pPr>
+        <w:pStyle w:val="Normal"/>
+        <w:jc w:val="center"/>
+        <w:rPr/>
+      </w:pPr>
+      <w:r>
+        <w:rPr/>
+      </w:r>
+    </w:p>
+    <w:p>
+      <w:pPr>
+        <w:pStyle w:val="Normal"/>
+        <w:jc w:val="center"/>
+        <w:rPr/>
+      </w:pPr>
+      <w:r>
+        <w:rPr/>
+      </w:r>
+    </w:p>
+    <w:p>
+      <w:pPr>
+        <w:pStyle w:val="Normal"/>
+        <w:jc w:val="center"/>
+        <w:rPr/>
+      </w:pPr>
+      <w:r>
+        <w:rPr/>
+      </w:r>
+    </w:p>
+    <w:p>
+      <w:pPr>
+        <w:pStyle w:val="Normal"/>
+        <w:jc w:val="center"/>
+        <w:rPr/>
+      </w:pPr>
+      <w:r>
+        <w:rPr/>
+      </w:r>
+    </w:p>
+    <w:p>
+      <w:pPr>
+        <w:pStyle w:val="Normal"/>
+        <w:jc w:val="center"/>
+        <w:rPr/>
+      </w:pPr>
+      <w:r>
+        <w:rPr/>
+      </w:r>
+    </w:p>
+    <w:p>
+      <w:pPr>
+        <w:pStyle w:val="Normal"/>
+        <w:jc w:val="center"/>
+        <w:rPr/>
+      </w:pPr>
+      <w:r>
+        <w:rPr/>
+      </w:r>
+    </w:p>
+    <w:p>
+      <w:pPr>
+        <w:pStyle w:val="Normal"/>
+        <w:jc w:val="center"/>
+        <w:rPr/>
+      </w:pPr>
+      <w:r>
+        <w:rPr/>
         <w:drawing>
-          <wp:inline distT="0" distB="0" distL="0" distR="0">
-            <wp:extent cx="5400040" cy="2884170"/>
+          <wp:anchor behindDoc="0" distT="0" distB="0" distL="0" distR="0" simplePos="0" locked="0" layoutInCell="0" allowOverlap="1" relativeHeight="63">
+            <wp:simplePos x="0" y="0"/>
+            <wp:positionH relativeFrom="column">
+              <wp:align>center</wp:align>
+            </wp:positionH>
+            <wp:positionV relativeFrom="paragraph">
+              <wp:posOffset>635</wp:posOffset>
+            </wp:positionV>
+            <wp:extent cx="5400040" cy="3012440"/>
             <wp:effectExtent l="0" t="0" r="0" b="0"/>
-            <wp:docPr id="31" name="Imagem 26" descr=""/>
+            <wp:wrapSquare wrapText="largest"/>
+            <wp:docPr id="31" name="Figura14" descr=""/>
             <wp:cNvGraphicFramePr>
               <a:graphicFrameLocks xmlns:a="http://schemas.openxmlformats.org/drawingml/2006/main" noChangeAspect="1"/>
             </wp:cNvGraphicFramePr>
@@ -5440,7 +5518,7 @@
               <a:graphicData uri="http://schemas.openxmlformats.org/drawingml/2006/picture">
                 <pic:pic xmlns:pic="http://schemas.openxmlformats.org/drawingml/2006/picture">
                   <pic:nvPicPr>
-                    <pic:cNvPr id="31" name="Imagem 26" descr=""/>
+                    <pic:cNvPr id="31" name="Figura14" descr=""/>
                     <pic:cNvPicPr>
                       <a:picLocks noChangeAspect="1" noChangeArrowheads="1"/>
                     </pic:cNvPicPr>
@@ -5454,7 +5532,7 @@
                   <pic:spPr bwMode="auto">
                     <a:xfrm>
                       <a:off x="0" y="0"/>
-                      <a:ext cx="5400040" cy="2884170"/>
+                      <a:ext cx="5400040" cy="3012440"/>
                     </a:xfrm>
                     <a:prstGeom prst="rect">
                       <a:avLst/>
@@ -5463,13 +5541,9 @@
                 </pic:pic>
               </a:graphicData>
             </a:graphic>
-          </wp:inline>
+          </wp:anchor>
         </w:drawing>
       </w:r>
-      <w:r>
-        <w:rPr/>
-        <w:t xml:space="preserve">Pode-se ver o comportamento geral da onda PWM, em que há a variação constante de estado lógico alto e baixo quando o bit é 1 e completamento nulo quando o bit é 0. </w:t>
-      </w:r>
     </w:p>
     <w:p>
       <w:pPr>
@@ -5480,10 +5554,18 @@
       <w:r>
         <w:rPr/>
         <w:drawing>
-          <wp:inline distT="0" distB="0" distL="0" distR="0">
-            <wp:extent cx="5400040" cy="2260600"/>
+          <wp:anchor behindDoc="0" distT="0" distB="0" distL="0" distR="0" simplePos="0" locked="0" layoutInCell="0" allowOverlap="1" relativeHeight="64">
+            <wp:simplePos x="0" y="0"/>
+            <wp:positionH relativeFrom="column">
+              <wp:align>center</wp:align>
+            </wp:positionH>
+            <wp:positionV relativeFrom="paragraph">
+              <wp:posOffset>635</wp:posOffset>
+            </wp:positionV>
+            <wp:extent cx="5400040" cy="2933700"/>
             <wp:effectExtent l="0" t="0" r="0" b="0"/>
-            <wp:docPr id="32" name="Imagem 27" descr=""/>
+            <wp:wrapSquare wrapText="largest"/>
+            <wp:docPr id="32" name="Figura15" descr=""/>
             <wp:cNvGraphicFramePr>
               <a:graphicFrameLocks xmlns:a="http://schemas.openxmlformats.org/drawingml/2006/main" noChangeAspect="1"/>
             </wp:cNvGraphicFramePr>
@@ -5491,7 +5573,7 @@
               <a:graphicData uri="http://schemas.openxmlformats.org/drawingml/2006/picture">
                 <pic:pic xmlns:pic="http://schemas.openxmlformats.org/drawingml/2006/picture">
                   <pic:nvPicPr>
-                    <pic:cNvPr id="32" name="Imagem 27" descr=""/>
+                    <pic:cNvPr id="32" name="Figura15" descr=""/>
                     <pic:cNvPicPr>
                       <a:picLocks noChangeAspect="1" noChangeArrowheads="1"/>
                     </pic:cNvPicPr>
@@ -5505,7 +5587,7 @@
                   <pic:spPr bwMode="auto">
                     <a:xfrm>
                       <a:off x="0" y="0"/>
-                      <a:ext cx="5400040" cy="2260600"/>
+                      <a:ext cx="5400040" cy="2933700"/>
                     </a:xfrm>
                     <a:prstGeom prst="rect">
                       <a:avLst/>
@@ -5514,7 +5596,7 @@
                 </pic:pic>
               </a:graphicData>
             </a:graphic>
-          </wp:inline>
+          </wp:anchor>
         </w:drawing>
       </w:r>
     </w:p>
@@ -5527,10 +5609,18 @@
       <w:r>
         <w:rPr/>
         <w:drawing>
-          <wp:inline distT="0" distB="0" distL="0" distR="0">
-            <wp:extent cx="5400040" cy="2693035"/>
+          <wp:anchor behindDoc="0" distT="0" distB="0" distL="0" distR="0" simplePos="0" locked="0" layoutInCell="0" allowOverlap="1" relativeHeight="65">
+            <wp:simplePos x="0" y="0"/>
+            <wp:positionH relativeFrom="column">
+              <wp:align>center</wp:align>
+            </wp:positionH>
+            <wp:positionV relativeFrom="paragraph">
+              <wp:posOffset>635</wp:posOffset>
+            </wp:positionV>
+            <wp:extent cx="5400040" cy="2672715"/>
             <wp:effectExtent l="0" t="0" r="0" b="0"/>
-            <wp:docPr id="33" name="Imagem 28" descr=""/>
+            <wp:wrapSquare wrapText="largest"/>
+            <wp:docPr id="33" name="Figura16" descr=""/>
             <wp:cNvGraphicFramePr>
               <a:graphicFrameLocks xmlns:a="http://schemas.openxmlformats.org/drawingml/2006/main" noChangeAspect="1"/>
             </wp:cNvGraphicFramePr>
@@ -5538,7 +5628,7 @@
               <a:graphicData uri="http://schemas.openxmlformats.org/drawingml/2006/picture">
                 <pic:pic xmlns:pic="http://schemas.openxmlformats.org/drawingml/2006/picture">
                   <pic:nvPicPr>
-                    <pic:cNvPr id="33" name="Imagem 28" descr=""/>
+                    <pic:cNvPr id="33" name="Figura16" descr=""/>
                     <pic:cNvPicPr>
                       <a:picLocks noChangeAspect="1" noChangeArrowheads="1"/>
                     </pic:cNvPicPr>
@@ -5552,7 +5642,7 @@
                   <pic:spPr bwMode="auto">
                     <a:xfrm>
                       <a:off x="0" y="0"/>
-                      <a:ext cx="5400040" cy="2693035"/>
+                      <a:ext cx="5400040" cy="2672715"/>
                     </a:xfrm>
                     <a:prstGeom prst="rect">
                       <a:avLst/>
@@ -5561,34 +5651,31 @@
                 </pic:pic>
               </a:graphicData>
             </a:graphic>
-          </wp:inline>
+          </wp:anchor>
         </w:drawing>
       </w:r>
     </w:p>
     <w:p>
       <w:pPr>
         <w:pStyle w:val="Normal"/>
-        <w:jc w:val="both"/>
-        <w:rPr/>
-      </w:pPr>
-      <w:r>
-        <w:rPr/>
-        <w:t>Aplicando novamente a comparação entre as proporções de tempo e valores já explicada anteriormente. Escolhendo mais uma vez como exemplo a primeira amostra, tem-se que o momento em que é mudado seu nível lógico alto para baixo no PWM, sendo este:</w:t>
-      </w:r>
-    </w:p>
-    <w:p>
-      <w:pPr>
-        <w:pStyle w:val="Normal"/>
         <w:jc w:val="center"/>
         <w:rPr/>
       </w:pPr>
       <w:r>
         <w:rPr/>
         <w:drawing>
-          <wp:inline distT="0" distB="0" distL="0" distR="0">
-            <wp:extent cx="5400040" cy="2547620"/>
+          <wp:anchor behindDoc="0" distT="0" distB="0" distL="0" distR="0" simplePos="0" locked="0" layoutInCell="0" allowOverlap="1" relativeHeight="66">
+            <wp:simplePos x="0" y="0"/>
+            <wp:positionH relativeFrom="column">
+              <wp:align>center</wp:align>
+            </wp:positionH>
+            <wp:positionV relativeFrom="paragraph">
+              <wp:posOffset>635</wp:posOffset>
+            </wp:positionV>
+            <wp:extent cx="5400040" cy="2646680"/>
             <wp:effectExtent l="0" t="0" r="0" b="0"/>
-            <wp:docPr id="34" name="Imagem 29" descr=""/>
+            <wp:wrapSquare wrapText="largest"/>
+            <wp:docPr id="34" name="Figura17" descr=""/>
             <wp:cNvGraphicFramePr>
               <a:graphicFrameLocks xmlns:a="http://schemas.openxmlformats.org/drawingml/2006/main" noChangeAspect="1"/>
             </wp:cNvGraphicFramePr>
@@ -5596,7 +5683,7 @@
               <a:graphicData uri="http://schemas.openxmlformats.org/drawingml/2006/picture">
                 <pic:pic xmlns:pic="http://schemas.openxmlformats.org/drawingml/2006/picture">
                   <pic:nvPicPr>
-                    <pic:cNvPr id="34" name="Imagem 29" descr=""/>
+                    <pic:cNvPr id="34" name="Figura17" descr=""/>
                     <pic:cNvPicPr>
                       <a:picLocks noChangeAspect="1" noChangeArrowheads="1"/>
                     </pic:cNvPicPr>
@@ -5610,7 +5697,7 @@
                   <pic:spPr bwMode="auto">
                     <a:xfrm>
                       <a:off x="0" y="0"/>
-                      <a:ext cx="5400040" cy="2547620"/>
+                      <a:ext cx="5400040" cy="2646680"/>
                     </a:xfrm>
                     <a:prstGeom prst="rect">
                       <a:avLst/>
@@ -5619,7 +5706,7 @@
                 </pic:pic>
               </a:graphicData>
             </a:graphic>
-          </wp:inline>
+          </wp:anchor>
         </w:drawing>
       </w:r>
     </w:p>
@@ -5632,10 +5719,18 @@
       <w:r>
         <w:rPr/>
         <w:drawing>
-          <wp:inline distT="0" distB="0" distL="0" distR="0">
-            <wp:extent cx="5400040" cy="3460750"/>
+          <wp:anchor behindDoc="0" distT="0" distB="0" distL="0" distR="0" simplePos="0" locked="0" layoutInCell="0" allowOverlap="1" relativeHeight="67">
+            <wp:simplePos x="0" y="0"/>
+            <wp:positionH relativeFrom="column">
+              <wp:align>center</wp:align>
+            </wp:positionH>
+            <wp:positionV relativeFrom="paragraph">
+              <wp:posOffset>635</wp:posOffset>
+            </wp:positionV>
+            <wp:extent cx="5400040" cy="2654935"/>
             <wp:effectExtent l="0" t="0" r="0" b="0"/>
-            <wp:docPr id="35" name="Imagem 30" descr=""/>
+            <wp:wrapSquare wrapText="largest"/>
+            <wp:docPr id="35" name="Figura18" descr=""/>
             <wp:cNvGraphicFramePr>
               <a:graphicFrameLocks xmlns:a="http://schemas.openxmlformats.org/drawingml/2006/main" noChangeAspect="1"/>
             </wp:cNvGraphicFramePr>
@@ -5643,7 +5738,7 @@
               <a:graphicData uri="http://schemas.openxmlformats.org/drawingml/2006/picture">
                 <pic:pic xmlns:pic="http://schemas.openxmlformats.org/drawingml/2006/picture">
                   <pic:nvPicPr>
-                    <pic:cNvPr id="35" name="Imagem 30" descr=""/>
+                    <pic:cNvPr id="35" name="Figura18" descr=""/>
                     <pic:cNvPicPr>
                       <a:picLocks noChangeAspect="1" noChangeArrowheads="1"/>
                     </pic:cNvPicPr>
@@ -5657,7 +5752,7 @@
                   <pic:spPr bwMode="auto">
                     <a:xfrm>
                       <a:off x="0" y="0"/>
-                      <a:ext cx="5400040" cy="3460750"/>
+                      <a:ext cx="5400040" cy="2654935"/>
                     </a:xfrm>
                     <a:prstGeom prst="rect">
                       <a:avLst/>
@@ -5666,7 +5761,62 @@
                 </pic:pic>
               </a:graphicData>
             </a:graphic>
-          </wp:inline>
+          </wp:anchor>
+        </w:drawing>
+      </w:r>
+    </w:p>
+    <w:p>
+      <w:pPr>
+        <w:pStyle w:val="Normal"/>
+        <w:jc w:val="center"/>
+        <w:rPr/>
+      </w:pPr>
+      <w:r>
+        <w:rPr/>
+        <w:drawing>
+          <wp:anchor behindDoc="0" distT="0" distB="0" distL="0" distR="0" simplePos="0" locked="0" layoutInCell="0" allowOverlap="1" relativeHeight="68">
+            <wp:simplePos x="0" y="0"/>
+            <wp:positionH relativeFrom="column">
+              <wp:align>center</wp:align>
+            </wp:positionH>
+            <wp:positionV relativeFrom="paragraph">
+              <wp:posOffset>635</wp:posOffset>
+            </wp:positionV>
+            <wp:extent cx="5400040" cy="2585085"/>
+            <wp:effectExtent l="0" t="0" r="0" b="0"/>
+            <wp:wrapSquare wrapText="largest"/>
+            <wp:docPr id="36" name="Figura19" descr=""/>
+            <wp:cNvGraphicFramePr>
+              <a:graphicFrameLocks xmlns:a="http://schemas.openxmlformats.org/drawingml/2006/main" noChangeAspect="1"/>
+            </wp:cNvGraphicFramePr>
+            <a:graphic xmlns:a="http://schemas.openxmlformats.org/drawingml/2006/main">
+              <a:graphicData uri="http://schemas.openxmlformats.org/drawingml/2006/picture">
+                <pic:pic xmlns:pic="http://schemas.openxmlformats.org/drawingml/2006/picture">
+                  <pic:nvPicPr>
+                    <pic:cNvPr id="36" name="Figura19" descr=""/>
+                    <pic:cNvPicPr>
+                      <a:picLocks noChangeAspect="1" noChangeArrowheads="1"/>
+                    </pic:cNvPicPr>
+                  </pic:nvPicPr>
+                  <pic:blipFill>
+                    <a:blip r:embed="rId37"/>
+                    <a:stretch>
+                      <a:fillRect/>
+                    </a:stretch>
+                  </pic:blipFill>
+                  <pic:spPr bwMode="auto">
+                    <a:xfrm>
+                      <a:off x="0" y="0"/>
+                      <a:ext cx="5400040" cy="2585085"/>
+                    </a:xfrm>
+                    <a:prstGeom prst="rect">
+                      <a:avLst/>
+                    </a:prstGeom>
+                  </pic:spPr>
+                </pic:pic>
+              </a:graphicData>
+            </a:graphic>
+          </wp:anchor>
         </w:drawing>
       </w:r>
     </w:p>
@@ -5767,61 +5917,36 @@
       </w:pPr>
       <w:r>
         <w:rPr/>
-        <w:drawing>
-          <wp:inline distT="0" distB="0" distL="0" distR="0">
-            <wp:extent cx="5400040" cy="3284220"/>
-            <wp:effectExtent l="0" t="0" r="0" b="0"/>
-            <wp:docPr id="36" name="Imagem 31" descr=""/>
-            <wp:cNvGraphicFramePr>
-              <a:graphicFrameLocks xmlns:a="http://schemas.openxmlformats.org/drawingml/2006/main" noChangeAspect="1"/>
-            </wp:cNvGraphicFramePr>
-            <a:graphic xmlns:a="http://schemas.openxmlformats.org/drawingml/2006/main">
-              <a:graphicData uri="http://schemas.openxmlformats.org/drawingml/2006/picture">
-                <pic:pic xmlns:pic="http://schemas.openxmlformats.org/drawingml/2006/picture">
-                  <pic:nvPicPr>
-                    <pic:cNvPr id="36" name="Imagem 31" descr=""/>
-                    <pic:cNvPicPr>
-                      <a:picLocks noChangeAspect="1" noChangeArrowheads="1"/>
-                    </pic:cNvPicPr>
-                  </pic:nvPicPr>
-                  <pic:blipFill>
-                    <a:blip r:embed="rId37"/>
-                    <a:stretch>
-                      <a:fillRect/>
-                    </a:stretch>
-                  </pic:blipFill>
-                  <pic:spPr bwMode="auto">
-                    <a:xfrm>
-                      <a:off x="0" y="0"/>
-                      <a:ext cx="5400040" cy="3284220"/>
-                    </a:xfrm>
-                    <a:prstGeom prst="rect">
-                      <a:avLst/>
-                    </a:prstGeom>
-                  </pic:spPr>
-                </pic:pic>
-              </a:graphicData>
-            </a:graphic>
-          </wp:inline>
-        </w:drawing>
-      </w:r>
-    </w:p>
-    <w:p>
-      <w:pPr>
-        <w:pStyle w:val="Normal"/>
-        <w:jc w:val="both"/>
-        <w:rPr>
-          <w:rFonts w:eastAsia="" w:eastAsiaTheme="minorEastAsia"/>
-        </w:rPr>
-      </w:pPr>
-      <w:r>
-        <w:rPr/>
-        <w:t>O instante é de aproximadamente 9,98</w:t>
+      </w:r>
+    </w:p>
+    <w:p>
+      <w:pPr>
+        <w:pStyle w:val="Normal"/>
+        <w:jc w:val="both"/>
+        <w:rPr>
+          <w:rFonts w:eastAsia="" w:eastAsiaTheme="minorEastAsia"/>
+        </w:rPr>
+      </w:pPr>
+      <w:r>
+        <w:rPr/>
+        <w:t xml:space="preserve">O instante é de aproximadamente </w:t>
       </w:r>
       <w:r>
         <w:rPr/>
       </w:r>
       <m:oMath xmlns:m="http://schemas.openxmlformats.org/officeDocument/2006/math">
+        <m:r>
+          <w:rPr>
+            <w:rFonts w:ascii="Cambria Math" w:hAnsi="Cambria Math"/>
+          </w:rPr>
+          <m:t xml:space="preserve">2,491</m:t>
+        </m:r>
+        <m:r>
+          <w:rPr>
+            <w:rFonts w:ascii="Cambria Math" w:hAnsi="Cambria Math"/>
+          </w:rPr>
+          <m:t xml:space="preserve">∗</m:t>
+        </m:r>
         <m:sSup>
           <m:e>
             <m:r>
@@ -6100,7 +6225,7 @@
                 <w:rPr>
                   <w:rFonts w:ascii="Cambria Math" w:hAnsi="Cambria Math"/>
                 </w:rPr>
-                <m:t xml:space="preserve">4,62</m:t>
+                <m:t xml:space="preserve">1,155</m:t>
               </m:r>
               <m:r>
                 <w:rPr>
@@ -6138,7 +6263,7 @@
                 <w:rPr>
                   <w:rFonts w:ascii="Cambria Math" w:hAnsi="Cambria Math"/>
                 </w:rPr>
-                <m:t xml:space="preserve">9,98</m:t>
+                <m:t xml:space="preserve">2,491</m:t>
               </m:r>
               <m:r>
                 <w:rPr>
@@ -6182,7 +6307,7 @@
             <w:rPr>
               <w:rFonts w:ascii="Cambria Math" w:hAnsi="Cambria Math"/>
             </w:rPr>
-            <m:t xml:space="preserve">0,46293</m:t>
+            <m:t xml:space="preserve">0,46367</m:t>
           </m:r>
         </m:oMath>
       </m:oMathPara>

</xml_diff>

<commit_message>
Atualização etapa 06 - Bruno e Gabriel
</commit_message>
<xml_diff>
--- a/ETAPA_06/ETAPA06.docx
+++ b/ETAPA_06/ETAPA06.docx
@@ -1231,13 +1231,7 @@
                 <w:rPr>
                   <w:rFonts w:ascii="Cambria Math" w:hAnsi="Cambria Math"/>
                 </w:rPr>
-                <m:t>P</m:t>
-              </m:r>
-              <m:r>
-                <w:rPr>
-                  <w:rFonts w:ascii="Cambria Math" w:hAnsi="Cambria Math"/>
-                </w:rPr>
-                <m:t>eríodo</m:t>
+                <m:t>Período</m:t>
               </m:r>
             </m:e>
             <m:sub>
@@ -1253,13 +1247,7 @@
             <w:rPr>
               <w:rFonts w:ascii="Cambria Math" w:hAnsi="Cambria Math"/>
             </w:rPr>
-            <m:t>=0,0003125</m:t>
-          </m:r>
-          <m:r>
-            <w:rPr>
-              <w:rFonts w:ascii="Cambria Math" w:hAnsi="Cambria Math"/>
-            </w:rPr>
-            <m:t>[s]</m:t>
+            <m:t>=0,0003125[s]</m:t>
           </m:r>
         </m:oMath>
       </m:oMathPara>
@@ -1898,19 +1886,10 @@
       </w:pPr>
       <w:r>
         <w:lastRenderedPageBreak/>
-        <w:t>U</w:t>
-      </w:r>
-      <w:r>
-        <w:t>sou-se como referência a amplitude média de 0,1 do diagrama de amplitude</w:t>
-      </w:r>
-      <w:r>
-        <w:t xml:space="preserve"> p</w:t>
-      </w:r>
-      <w:r>
-        <w:t>ara se determinar o valor de</w:t>
-      </w:r>
-      <w:r>
-        <w:t xml:space="preserve"> </w:t>
+        <w:t>Usou-se como referência a amplitude média de 0,1 do diagrama de amplitude p</w:t>
+      </w:r>
+      <w:r>
+        <w:t xml:space="preserve">ara se determinar o valor de </w:t>
       </w:r>
       <m:oMath>
         <m:sSub>
@@ -2637,13 +2616,7 @@
       </w:pPr>
       <w:r>
         <w:lastRenderedPageBreak/>
-        <w:t xml:space="preserve">Como esse valor é um múltiplo da frequência da portadora </w:t>
-      </w:r>
-      <w:r>
-        <w:t>n</w:t>
-      </w:r>
-      <w:r>
-        <w:t>ão haverá a necessidade de arredondar o valor calculado. Logo tem-se que:</w:t>
+        <w:t>Como esse valor é um múltiplo da frequência da portadora não haverá a necessidade de arredondar o valor calculado. Logo tem-se que:</w:t>
       </w:r>
     </w:p>
     <w:p>
@@ -2876,13 +2849,7 @@
         <w:t>O</w:t>
       </w:r>
       <w:r>
-        <w:t xml:space="preserve">ffset no sinal modulado. Além disso, com o novo sinal modulado BPSK já determinado é necessário normalizá-lo, isto é, como foram usados 8 bits de quantização para determinar o vetor de amostras de PCM, o maior valor que uma amostra pode assumir é de 255. Como no sinal modulado BPSK o valor máximo assumido pelo cosseno é de 2, devido ao offset aplicado no sinal, será necessário multiplica-lo por 255/2. Por fim, para não obter valores quebrados será necessário </w:t>
-      </w:r>
-      <w:r>
-        <w:t>arredondá-los</w:t>
-      </w:r>
-      <w:r>
-        <w:t xml:space="preserve"> também através do comando </w:t>
+        <w:t xml:space="preserve">ffset no sinal modulado. Além disso, com o novo sinal modulado BPSK já determinado é necessário normalizá-lo, isto é, como foram usados 8 bits de quantização para determinar o vetor de amostras de PCM, o maior valor que uma amostra pode assumir é de 255. Como no sinal modulado BPSK o valor máximo assumido pelo cosseno é de 2, devido ao offset aplicado no sinal, será necessário multiplica-lo por 255/2. Por fim, para não obter valores quebrados será necessário arredondá-los também através do comando </w:t>
       </w:r>
       <w:proofErr w:type="gramStart"/>
       <w:r>
@@ -3006,11 +2973,258 @@
           <w:rFonts w:eastAsiaTheme="minorEastAsia"/>
         </w:rPr>
       </w:pPr>
+    </w:p>
+    <w:p>
+      <w:pPr>
+        <w:jc w:val="both"/>
+      </w:pPr>
+      <w:r>
+        <w:lastRenderedPageBreak/>
+        <w:t>Analisando a construção do</w:t>
+      </w:r>
+      <w:r>
+        <w:t xml:space="preserve"> sinal modulado BPSK percebe-se que para cada bit, tem-se um número de ciclo de portadora igual a: </w:t>
+      </w:r>
+    </w:p>
+    <w:p>
+      <w:pPr>
+        <w:jc w:val="both"/>
+      </w:pPr>
+      <m:oMathPara>
+        <m:oMath>
+          <m:sSub>
+            <m:sSubPr>
+              <m:ctrlPr>
+                <w:rPr>
+                  <w:rFonts w:ascii="Cambria Math" w:hAnsi="Cambria Math"/>
+                  <w:i/>
+                </w:rPr>
+              </m:ctrlPr>
+            </m:sSubPr>
+            <m:e>
+              <m:r>
+                <w:rPr>
+                  <w:rFonts w:ascii="Cambria Math" w:hAnsi="Cambria Math"/>
+                </w:rPr>
+                <m:t>p</m:t>
+              </m:r>
+            </m:e>
+            <m:sub>
+              <m:r>
+                <w:rPr>
+                  <w:rFonts w:ascii="Cambria Math" w:hAnsi="Cambria Math"/>
+                </w:rPr>
+                <m:t>b</m:t>
+              </m:r>
+            </m:sub>
+          </m:sSub>
+          <m:r>
+            <w:rPr>
+              <w:rFonts w:ascii="Cambria Math" w:hAnsi="Cambria Math"/>
+            </w:rPr>
+            <m:t>*</m:t>
+          </m:r>
+          <m:sSub>
+            <m:sSubPr>
+              <m:ctrlPr>
+                <w:rPr>
+                  <w:rFonts w:ascii="Cambria Math" w:hAnsi="Cambria Math"/>
+                  <w:i/>
+                </w:rPr>
+              </m:ctrlPr>
+            </m:sSubPr>
+            <m:e>
+              <m:r>
+                <w:rPr>
+                  <w:rFonts w:ascii="Cambria Math" w:hAnsi="Cambria Math"/>
+                </w:rPr>
+                <m:t>f</m:t>
+              </m:r>
+            </m:e>
+            <m:sub>
+              <m:r>
+                <w:rPr>
+                  <w:rFonts w:ascii="Cambria Math" w:hAnsi="Cambria Math"/>
+                </w:rPr>
+                <m:t>s</m:t>
+              </m:r>
+            </m:sub>
+          </m:sSub>
+          <m:r>
+            <w:rPr>
+              <w:rFonts w:ascii="Cambria Math" w:hAnsi="Cambria Math"/>
+            </w:rPr>
+            <m:t>=</m:t>
+          </m:r>
+          <m:f>
+            <m:fPr>
+              <m:ctrlPr>
+                <w:rPr>
+                  <w:rFonts w:ascii="Cambria Math" w:hAnsi="Cambria Math"/>
+                  <w:i/>
+                </w:rPr>
+              </m:ctrlPr>
+            </m:fPr>
+            <m:num>
+              <m:r>
+                <w:rPr>
+                  <w:rFonts w:ascii="Cambria Math" w:hAnsi="Cambria Math"/>
+                </w:rPr>
+                <m:t>1</m:t>
+              </m:r>
+            </m:num>
+            <m:den>
+              <m:d>
+                <m:dPr>
+                  <m:ctrlPr>
+                    <w:rPr>
+                      <w:rFonts w:ascii="Cambria Math" w:hAnsi="Cambria Math"/>
+                      <w:i/>
+                    </w:rPr>
+                  </m:ctrlPr>
+                </m:dPr>
+                <m:e>
+                  <m:r>
+                    <w:rPr>
+                      <w:rFonts w:ascii="Cambria Math" w:hAnsi="Cambria Math"/>
+                    </w:rPr>
+                    <m:t>400*8</m:t>
+                  </m:r>
+                </m:e>
+              </m:d>
+            </m:den>
+          </m:f>
+          <m:r>
+            <w:rPr>
+              <w:rFonts w:ascii="Cambria Math" w:hAnsi="Cambria Math"/>
+            </w:rPr>
+            <m:t>*40*</m:t>
+          </m:r>
+          <m:sSup>
+            <m:sSupPr>
+              <m:ctrlPr>
+                <w:rPr>
+                  <w:rFonts w:ascii="Cambria Math" w:hAnsi="Cambria Math"/>
+                  <w:i/>
+                </w:rPr>
+              </m:ctrlPr>
+            </m:sSupPr>
+            <m:e>
+              <m:r>
+                <w:rPr>
+                  <w:rFonts w:ascii="Cambria Math" w:hAnsi="Cambria Math"/>
+                </w:rPr>
+                <m:t>10</m:t>
+              </m:r>
+            </m:e>
+            <m:sup>
+              <m:r>
+                <w:rPr>
+                  <w:rFonts w:ascii="Cambria Math" w:hAnsi="Cambria Math"/>
+                </w:rPr>
+                <m:t>6</m:t>
+              </m:r>
+            </m:sup>
+          </m:sSup>
+          <m:r>
+            <w:rPr>
+              <w:rFonts w:ascii="Cambria Math" w:hAnsi="Cambria Math"/>
+            </w:rPr>
+            <m:t>=12500</m:t>
+          </m:r>
+        </m:oMath>
+      </m:oMathPara>
+    </w:p>
+    <w:p>
+      <w:pPr>
+        <w:jc w:val="both"/>
+      </w:pPr>
+      <w:r>
+        <w:t>H</w:t>
+      </w:r>
+      <w:r>
+        <w:rPr>
+          <w:rFonts w:ascii="Calibri" w:hAnsi="Calibri" w:cs="Calibri"/>
+        </w:rPr>
+        <w:t>á</w:t>
+      </w:r>
+      <w:r>
+        <w:t xml:space="preserve"> 8 bits na sequ</w:t>
+      </w:r>
+      <w:r>
+        <w:rPr>
+          <w:rFonts w:ascii="Calibri" w:hAnsi="Calibri" w:cs="Calibri"/>
+        </w:rPr>
+        <w:t>ê</w:t>
+      </w:r>
+      <w:r>
+        <w:t>ncia bin</w:t>
+      </w:r>
+      <w:r>
+        <w:rPr>
+          <w:rFonts w:ascii="Calibri" w:hAnsi="Calibri" w:cs="Calibri"/>
+        </w:rPr>
+        <w:t>á</w:t>
+      </w:r>
+      <w:r>
+        <w:t>ria,</w:t>
+      </w:r>
+      <w:r>
+        <w:t xml:space="preserve"> então</w:t>
+      </w:r>
+      <w:r>
+        <w:t xml:space="preserve"> o n</w:t>
+      </w:r>
+      <w:r>
+        <w:rPr>
+          <w:rFonts w:ascii="Calibri" w:hAnsi="Calibri" w:cs="Calibri"/>
+        </w:rPr>
+        <w:t>ú</w:t>
+      </w:r>
+      <w:r>
+        <w:t>mero total de amostras do sinal modulado é igual a</w:t>
+      </w:r>
+      <w:r>
+        <w:t>:</w:t>
+      </w:r>
+    </w:p>
+    <w:p>
+      <w:pPr>
+        <w:jc w:val="center"/>
+      </w:pPr>
+      <m:oMathPara>
+        <m:oMath>
+          <m:r>
+            <w:rPr>
+              <w:rFonts w:ascii="Cambria Math" w:hAnsi="Cambria Math"/>
+            </w:rPr>
+            <m:t>12500*8=100000[amostras]</m:t>
+          </m:r>
+        </m:oMath>
+      </m:oMathPara>
+    </w:p>
+    <w:p>
+      <w:pPr>
+        <w:jc w:val="both"/>
+        <w:rPr>
+          <w:rFonts w:eastAsiaTheme="minorEastAsia"/>
+        </w:rPr>
+      </w:pPr>
+      <w:r>
+        <w:t>Pode-se plotar o sinal modulado normalizado resultante, especialmente na região de transição do bit 1 para 0, já identificada anteriormente no momento de 0,000625s, da seguinte forma:</w:t>
+      </w:r>
+    </w:p>
+    <w:p>
+      <w:pPr>
+        <w:jc w:val="both"/>
+        <w:rPr>
+          <w:rFonts w:eastAsiaTheme="minorEastAsia"/>
+        </w:rPr>
+      </w:pPr>
       <w:r>
         <w:rPr>
           <w:noProof/>
         </w:rPr>
-        <w:lastRenderedPageBreak/>
         <w:drawing>
           <wp:anchor distT="0" distB="0" distL="0" distR="0" simplePos="0" relativeHeight="55" behindDoc="0" locked="0" layoutInCell="0" allowOverlap="1" wp14:anchorId="66768AC2" wp14:editId="6CB6240B">
             <wp:simplePos x="0" y="0"/>
@@ -3159,6 +3373,7 @@
         <w:rPr>
           <w:noProof/>
         </w:rPr>
+        <w:lastRenderedPageBreak/>
         <w:drawing>
           <wp:anchor distT="0" distB="0" distL="0" distR="0" simplePos="0" relativeHeight="57" behindDoc="0" locked="0" layoutInCell="0" allowOverlap="1" wp14:anchorId="0620A5FD" wp14:editId="2D8C8ED6">
             <wp:simplePos x="0" y="0"/>
@@ -3313,6 +3528,87 @@
     <w:p>
       <w:pPr>
         <w:jc w:val="both"/>
+      </w:pPr>
+      <w:r>
+        <w:t>M</w:t>
+      </w:r>
+      <w:r>
+        <w:t xml:space="preserve">esmo que a onda tenha um aspecto triangular ao invés de </w:t>
+      </w:r>
+      <w:proofErr w:type="spellStart"/>
+      <w:r>
+        <w:t>cossenoidal</w:t>
+      </w:r>
+      <w:proofErr w:type="spellEnd"/>
+      <w:r>
+        <w:t xml:space="preserve">, </w:t>
+      </w:r>
+      <w:r>
+        <w:t xml:space="preserve">pode-se perceber </w:t>
+      </w:r>
+      <w:r>
+        <w:t>a mesma característica da transição de bits com a modulação B</w:t>
+      </w:r>
+      <w:r>
+        <w:t>P</w:t>
+      </w:r>
+      <w:r>
+        <w:t>SK</w:t>
+      </w:r>
+      <w:r>
+        <w:t>,</w:t>
+      </w:r>
+      <w:r>
+        <w:t xml:space="preserve"> </w:t>
+      </w:r>
+      <w:r>
+        <w:t>que</w:t>
+      </w:r>
+      <w:r>
+        <w:t xml:space="preserve"> não afetará no resultado final do PWM nem na recuperação da onda modulada a partir do sinal PWM, pois o teorema de amostragem passa-faixa</w:t>
+      </w:r>
+      <w:r>
+        <w:t xml:space="preserve"> foi respeitado</w:t>
+      </w:r>
+      <w:r>
+        <w:t xml:space="preserve">. Com a onda modulada BPSK já normalizada e definida, </w:t>
+      </w:r>
+      <w:r>
+        <w:t>faz-se</w:t>
+      </w:r>
+      <w:r>
+        <w:t xml:space="preserve"> possível obter o PWM </w:t>
+      </w:r>
+      <w:r>
+        <w:t>da mesma</w:t>
+      </w:r>
+      <w:r>
+        <w:t>. Primeiramente, esse processo</w:t>
+      </w:r>
+      <w:r>
+        <w:t xml:space="preserve"> será realizado </w:t>
+      </w:r>
+      <w:r>
+        <w:t>na FPGA através do</w:t>
+      </w:r>
+      <w:r>
+        <w:t xml:space="preserve"> software</w:t>
+      </w:r>
+      <w:r>
+        <w:t xml:space="preserve"> </w:t>
+      </w:r>
+      <w:proofErr w:type="spellStart"/>
+      <w:r>
+        <w:t>Quartus</w:t>
+      </w:r>
+      <w:proofErr w:type="spellEnd"/>
+      <w:r>
+        <w:t>, onde os valores das amostras do sinal modulado passados a ele devem estar na forma binária. Essa conversão de decimal para binário é feita utilizando o comando dec2bin ().</w:t>
+      </w:r>
+    </w:p>
+    <w:p>
+      <w:pPr>
+        <w:jc w:val="both"/>
         <w:rPr>
           <w:rFonts w:eastAsiaTheme="minorEastAsia"/>
         </w:rPr>
@@ -3329,7 +3625,6 @@
         <w:rPr>
           <w:noProof/>
         </w:rPr>
-        <w:lastRenderedPageBreak/>
         <w:drawing>
           <wp:anchor distT="0" distB="0" distL="0" distR="0" simplePos="0" relativeHeight="58" behindDoc="0" locked="0" layoutInCell="0" allowOverlap="1" wp14:anchorId="04507CDD" wp14:editId="1ED2EAF3">
             <wp:simplePos x="0" y="0"/>
@@ -3392,22 +3687,6 @@
           <w:rFonts w:eastAsiaTheme="minorEastAsia"/>
         </w:rPr>
       </w:pPr>
-    </w:p>
-    <w:p>
-      <w:pPr>
-        <w:jc w:val="both"/>
-        <w:rPr>
-          <w:rFonts w:eastAsiaTheme="minorEastAsia"/>
-        </w:rPr>
-      </w:pPr>
-    </w:p>
-    <w:p>
-      <w:pPr>
-        <w:jc w:val="both"/>
-        <w:rPr>
-          <w:rFonts w:eastAsiaTheme="minorEastAsia"/>
-        </w:rPr>
-      </w:pPr>
       <w:r>
         <w:rPr>
           <w:rFonts w:eastAsiaTheme="minorEastAsia"/>
@@ -3468,7 +3747,19 @@
         <w:rPr>
           <w:rFonts w:eastAsiaTheme="minorEastAsia"/>
         </w:rPr>
-        <w:t xml:space="preserve"> se dará levando em conta o valor da frequência de amostragem, que corresponde à 10[MHz].</w:t>
+        <w:t xml:space="preserve"> se dará levando em conta o valor da frequência de amostragem, que corresponde à </w:t>
+      </w:r>
+      <w:r>
+        <w:rPr>
+          <w:rFonts w:eastAsiaTheme="minorEastAsia"/>
+        </w:rPr>
+        <w:t>4</w:t>
+      </w:r>
+      <w:r>
+        <w:rPr>
+          <w:rFonts w:eastAsiaTheme="minorEastAsia"/>
+        </w:rPr>
+        <w:t>0[MHz].</w:t>
       </w:r>
     </w:p>
     <w:p>
@@ -4296,7 +4587,6 @@
         <w:rPr>
           <w:noProof/>
         </w:rPr>
-        <w:lastRenderedPageBreak/>
         <w:drawing>
           <wp:inline distT="0" distB="0" distL="0" distR="0" wp14:anchorId="1C8C3CC1" wp14:editId="4B036EBC">
             <wp:extent cx="5400040" cy="1965325"/>
@@ -4346,7 +4636,27 @@
         <w:rPr>
           <w:rFonts w:eastAsiaTheme="minorEastAsia"/>
         </w:rPr>
-        <w:t xml:space="preserve">É criado um vetor 50000*8 para então armazenar os valores e preencher cada uma dessas posições com as amostras do sinal modula </w:t>
+        <w:t xml:space="preserve">É criado um vetor </w:t>
+      </w:r>
+      <w:r>
+        <w:rPr>
+          <w:rFonts w:eastAsiaTheme="minorEastAsia"/>
+          <w:highlight w:val="magenta"/>
+        </w:rPr>
+        <w:t>XXXXXX</w:t>
+      </w:r>
+      <w:r>
+        <w:rPr>
+          <w:rFonts w:eastAsiaTheme="minorEastAsia"/>
+          <w:highlight w:val="magenta"/>
+        </w:rPr>
+        <w:t>*8</w:t>
+      </w:r>
+      <w:r>
+        <w:rPr>
+          <w:rFonts w:eastAsiaTheme="minorEastAsia"/>
+        </w:rPr>
+        <w:t xml:space="preserve"> para então armazenar os valores e preencher cada uma dessas posições com as amostras do sinal modula </w:t>
       </w:r>
       <w:r>
         <w:rPr>
@@ -4399,6 +4709,7 @@
         <w:rPr>
           <w:noProof/>
         </w:rPr>
+        <w:lastRenderedPageBreak/>
         <w:drawing>
           <wp:inline distT="0" distB="0" distL="0" distR="0" wp14:anchorId="5DBC0C18" wp14:editId="1228E0D8">
             <wp:extent cx="3327400" cy="3676650"/>
@@ -4463,7 +4774,16 @@
         <w:t xml:space="preserve"> possui valor máximo de 549 e é incrementado de 1 em 1, assim que ultrapassado este valor, ele volta a ser zero, recomeçando todo o processo. O contador é utilizado também para servir de indicação de posição de memória, ou seja, qual amostra deve ser comparada para gerar o PWM. Quando o contador se reinicia, deve-se atualizar a amostra fazendo uso da próxima. </w:t>
       </w:r>
       <w:r>
-        <w:t>Isto é feito realizando a incrementação de 1 na variável de controle da posição da amostra toda vez que o valor do contador é extrapolado. Como existem 50000 amostras, o processo é realizado até chegar a este valor, fazendo com que o valor da posição da amostra volte a 0, reiniciando assim o ciclo.</w:t>
+        <w:t xml:space="preserve">Isto é feito realizando a incrementação de 1 na variável de controle da posição da amostra toda vez que o valor do contador é extrapolado. Como existem </w:t>
+      </w:r>
+      <w:r>
+        <w:rPr>
+          <w:highlight w:val="magenta"/>
+        </w:rPr>
+        <w:t>XXXXXX</w:t>
+      </w:r>
+      <w:r>
+        <w:t xml:space="preserve"> amostras, o processo é realizado até chegar a este valor, fazendo com que o valor da posição da amostra volte a 0, reiniciando assim o ciclo.</w:t>
       </w:r>
     </w:p>
     <w:p>
@@ -4482,7 +4802,6 @@
         <w:rPr>
           <w:noProof/>
         </w:rPr>
-        <w:lastRenderedPageBreak/>
         <w:drawing>
           <wp:inline distT="0" distB="0" distL="0" distR="0" wp14:anchorId="45467611" wp14:editId="3B2C3B79">
             <wp:extent cx="3810000" cy="2184400"/>
@@ -4540,6 +4859,7 @@
         <w:rPr>
           <w:noProof/>
         </w:rPr>
+        <w:lastRenderedPageBreak/>
         <w:drawing>
           <wp:inline distT="0" distB="0" distL="0" distR="0" wp14:anchorId="2AF26DDF" wp14:editId="316DC07B">
             <wp:extent cx="4260850" cy="4737100"/>
@@ -4594,34 +4914,46 @@
     </w:p>
     <w:p>
       <w:r>
+        <w:t xml:space="preserve">É implementado um </w:t>
+      </w:r>
+      <w:proofErr w:type="spellStart"/>
+      <w:r>
+        <w:t>clock</w:t>
+      </w:r>
+      <w:proofErr w:type="spellEnd"/>
+      <w:r>
+        <w:t xml:space="preserve"> com período de 0,</w:t>
+      </w:r>
+      <w:r>
+        <w:t>04544</w:t>
+      </w:r>
+      <w:r>
+        <w:t>[</w:t>
+      </w:r>
+      <w:proofErr w:type="spellStart"/>
+      <w:r>
+        <w:t>ns</w:t>
+      </w:r>
+      <w:proofErr w:type="spellEnd"/>
+      <w:r>
+        <w:t xml:space="preserve">], o que gera uma frequência aproxima de </w:t>
+      </w:r>
+      <w:r>
+        <w:t>22000</w:t>
+      </w:r>
+      <w:r>
+        <w:t>[MHz]:</w:t>
+      </w:r>
+    </w:p>
+    <w:p>
+      <w:pPr>
+        <w:jc w:val="center"/>
+      </w:pPr>
+      <w:r>
+        <w:rPr>
+          <w:noProof/>
+        </w:rPr>
         <w:lastRenderedPageBreak/>
-        <w:t xml:space="preserve">É implementado um </w:t>
-      </w:r>
-      <w:proofErr w:type="spellStart"/>
-      <w:r>
-        <w:t>clock</w:t>
-      </w:r>
-      <w:proofErr w:type="spellEnd"/>
-      <w:r>
-        <w:t xml:space="preserve"> com período de 0,182[</w:t>
-      </w:r>
-      <w:proofErr w:type="spellStart"/>
-      <w:r>
-        <w:t>ns</w:t>
-      </w:r>
-      <w:proofErr w:type="spellEnd"/>
-      <w:r>
-        <w:t>], o que gera uma frequência aproxima de 5500[MHz]:</w:t>
-      </w:r>
-    </w:p>
-    <w:p>
-      <w:pPr>
-        <w:jc w:val="center"/>
-      </w:pPr>
-      <w:r>
-        <w:rPr>
-          <w:noProof/>
-        </w:rPr>
         <w:drawing>
           <wp:inline distT="0" distB="0" distL="0" distR="0" wp14:anchorId="5A7DF890" wp14:editId="2DB589E6">
             <wp:extent cx="5400040" cy="5195570"/>
@@ -4667,82 +4999,15 @@
       </w:r>
     </w:p>
     <w:p>
-      <w:pPr>
-        <w:jc w:val="both"/>
-      </w:pPr>
-      <w:r>
-        <w:t xml:space="preserve">É visualizada as 12 primeiras amostras do sinal modulado </w:t>
-      </w:r>
-      <w:r>
-        <w:t>BPSK</w:t>
-      </w:r>
-      <w:r>
-        <w:t xml:space="preserve"> onde era representado o bit 1, e em seguida as primeiras amostras do primeiro bit 0 da amostra PCM escolhida, nota-se que:</w:t>
-      </w:r>
-    </w:p>
-    <w:p>
-      <w:pPr>
-        <w:jc w:val="both"/>
-      </w:pPr>
-    </w:p>
-    <w:p>
-      <w:pPr>
-        <w:jc w:val="both"/>
-      </w:pPr>
-    </w:p>
-    <w:p>
-      <w:pPr>
-        <w:jc w:val="both"/>
-      </w:pPr>
-      <w:r>
-        <w:t>Pode-se ver então que quando a amostra é igual a 0, o sinal PWM resultante também é igual a 0 e quando a amostra é igual a 255, o sinal PWM terá um período em estado alto até o contador passar esse valor e então volta para o estado baixo.</w:t>
-      </w:r>
-    </w:p>
-    <w:p>
-      <w:pPr>
-        <w:jc w:val="both"/>
-      </w:pPr>
-      <w:r>
-        <w:rPr>
-          <w:rFonts w:eastAsiaTheme="minorEastAsia"/>
-        </w:rPr>
-        <w:t xml:space="preserve">O funcionamento deste módulo se dá </w:t>
-      </w:r>
-      <w:r>
-        <w:t>analisando o comportamento da onda de PWM em uma única amostra através da comparação entre a proporção do tempo em que a saída fica em 1 e o tempo total do período da onda PWM para essa amostra em específico e a proporção do valor absoluto da amostra com o valor máximo do contador igual a 549. Teoricamente, eles deveriam ser iguais ou muito próximos. Realizando a escolha da primeira amostra para fazer tal teste, é visto:</w:t>
-      </w:r>
-    </w:p>
-    <w:p>
-      <w:pPr>
-        <w:jc w:val="both"/>
-      </w:pPr>
-    </w:p>
-    <w:p>
-      <w:pPr>
-        <w:jc w:val="both"/>
-      </w:pPr>
-    </w:p>
-    <w:p>
-      <w:pPr>
-        <w:jc w:val="both"/>
-      </w:pPr>
       <w:r>
         <w:rPr>
           <w:noProof/>
         </w:rPr>
         <w:drawing>
-          <wp:anchor distT="0" distB="0" distL="0" distR="0" simplePos="0" relativeHeight="59" behindDoc="0" locked="0" layoutInCell="0" allowOverlap="1" wp14:anchorId="28781160" wp14:editId="213F5B08">
-            <wp:simplePos x="0" y="0"/>
-            <wp:positionH relativeFrom="column">
-              <wp:align>center</wp:align>
-            </wp:positionH>
-            <wp:positionV relativeFrom="paragraph">
-              <wp:posOffset>635</wp:posOffset>
-            </wp:positionV>
-            <wp:extent cx="5400040" cy="681355"/>
-            <wp:effectExtent l="0" t="0" r="0" b="0"/>
-            <wp:wrapSquare wrapText="largest"/>
-            <wp:docPr id="23" name="Figura10"/>
+          <wp:inline distT="0" distB="0" distL="0" distR="0" wp14:anchorId="4697CDEF" wp14:editId="2FA7AC0B">
+            <wp:extent cx="5400040" cy="720090"/>
+            <wp:effectExtent l="0" t="0" r="0" b="3810"/>
+            <wp:docPr id="6" name="Imagem 6"/>
             <wp:cNvGraphicFramePr>
               <a:graphicFrameLocks xmlns:a="http://schemas.openxmlformats.org/drawingml/2006/main" noChangeAspect="1"/>
             </wp:cNvGraphicFramePr>
@@ -4750,10 +5015,8 @@
               <a:graphicData uri="http://schemas.openxmlformats.org/drawingml/2006/picture">
                 <pic:pic xmlns:pic="http://schemas.openxmlformats.org/drawingml/2006/picture">
                   <pic:nvPicPr>
-                    <pic:cNvPr id="23" name="Figura10"/>
-                    <pic:cNvPicPr>
-                      <a:picLocks noChangeAspect="1" noChangeArrowheads="1"/>
-                    </pic:cNvPicPr>
+                    <pic:cNvPr id="1" name=""/>
+                    <pic:cNvPicPr/>
                   </pic:nvPicPr>
                   <pic:blipFill>
                     <a:blip r:embed="rId26"/>
@@ -4761,10 +5024,10 @@
                       <a:fillRect/>
                     </a:stretch>
                   </pic:blipFill>
-                  <pic:spPr bwMode="auto">
+                  <pic:spPr>
                     <a:xfrm>
                       <a:off x="0" y="0"/>
-                      <a:ext cx="5400040" cy="681355"/>
+                      <a:ext cx="5400040" cy="720090"/>
                     </a:xfrm>
                     <a:prstGeom prst="rect">
                       <a:avLst/>
@@ -4773,27 +5036,22 @@
                 </pic:pic>
               </a:graphicData>
             </a:graphic>
-          </wp:anchor>
+          </wp:inline>
         </w:drawing>
       </w:r>
     </w:p>
     <w:p>
       <w:pPr>
         <w:jc w:val="both"/>
-        <w:rPr>
-          <w:rFonts w:eastAsiaTheme="minorEastAsia"/>
-        </w:rPr>
-      </w:pPr>
-      <w:r>
-        <w:t>O sinal PWM muda de nível lógico em 45806[</w:t>
-      </w:r>
-      <w:proofErr w:type="spellStart"/>
-      <w:r>
-        <w:t>ps</w:t>
-      </w:r>
-      <w:proofErr w:type="spellEnd"/>
-      <w:r>
-        <w:t>]. O contador extrapola no seguinte instante:</w:t>
+      </w:pPr>
+      <w:r>
+        <w:t xml:space="preserve">É visualizada as 12 primeiras amostras do sinal modulado </w:t>
+      </w:r>
+      <w:r>
+        <w:t>BPSK</w:t>
+      </w:r>
+      <w:r>
+        <w:t xml:space="preserve"> onde era representado o bit 1, e em seguida as primeiras amostras do primeiro bit 0 da amostra PCM escolhida, nota-se que:</w:t>
       </w:r>
     </w:p>
     <w:p>
@@ -4805,18 +5063,10 @@
           <w:noProof/>
         </w:rPr>
         <w:drawing>
-          <wp:anchor distT="0" distB="0" distL="0" distR="0" simplePos="0" relativeHeight="60" behindDoc="0" locked="0" layoutInCell="0" allowOverlap="1" wp14:anchorId="1693FC81" wp14:editId="464A95FD">
-            <wp:simplePos x="0" y="0"/>
-            <wp:positionH relativeFrom="column">
-              <wp:align>center</wp:align>
-            </wp:positionH>
-            <wp:positionV relativeFrom="paragraph">
-              <wp:posOffset>635</wp:posOffset>
-            </wp:positionV>
-            <wp:extent cx="5400040" cy="832485"/>
-            <wp:effectExtent l="0" t="0" r="0" b="0"/>
-            <wp:wrapSquare wrapText="largest"/>
-            <wp:docPr id="24" name="Figura11"/>
+          <wp:inline distT="0" distB="0" distL="0" distR="0" wp14:anchorId="7D9BF323" wp14:editId="2E383F50">
+            <wp:extent cx="5400040" cy="777240"/>
+            <wp:effectExtent l="0" t="0" r="0" b="3810"/>
+            <wp:docPr id="37" name="Imagem 37"/>
             <wp:cNvGraphicFramePr>
               <a:graphicFrameLocks xmlns:a="http://schemas.openxmlformats.org/drawingml/2006/main" noChangeAspect="1"/>
             </wp:cNvGraphicFramePr>
@@ -4824,10 +5074,8 @@
               <a:graphicData uri="http://schemas.openxmlformats.org/drawingml/2006/picture">
                 <pic:pic xmlns:pic="http://schemas.openxmlformats.org/drawingml/2006/picture">
                   <pic:nvPicPr>
-                    <pic:cNvPr id="24" name="Figura11"/>
-                    <pic:cNvPicPr>
-                      <a:picLocks noChangeAspect="1" noChangeArrowheads="1"/>
-                    </pic:cNvPicPr>
+                    <pic:cNvPr id="1" name=""/>
+                    <pic:cNvPicPr/>
                   </pic:nvPicPr>
                   <pic:blipFill>
                     <a:blip r:embed="rId27"/>
@@ -4835,10 +5083,10 @@
                       <a:fillRect/>
                     </a:stretch>
                   </pic:blipFill>
-                  <pic:spPr bwMode="auto">
+                  <pic:spPr>
                     <a:xfrm>
                       <a:off x="0" y="0"/>
-                      <a:ext cx="5400040" cy="832485"/>
+                      <a:ext cx="5400040" cy="777240"/>
                     </a:xfrm>
                     <a:prstGeom prst="rect">
                       <a:avLst/>
@@ -4847,26 +5095,49 @@
                 </pic:pic>
               </a:graphicData>
             </a:graphic>
-          </wp:anchor>
+          </wp:inline>
         </w:drawing>
       </w:r>
+    </w:p>
+    <w:p>
+      <w:pPr>
+        <w:jc w:val="both"/>
+      </w:pPr>
+      <w:r>
+        <w:t>Pode-se ver então que quando a amostra é igual a 0, o sinal PWM resultante também é igual a 0 e quando a amostra é igual a 255, o sinal PWM terá um período em estado alto até o contador passar esse valor e então volta para o estado baixo.</w:t>
+      </w:r>
+    </w:p>
+    <w:p>
+      <w:pPr>
+        <w:jc w:val="both"/>
+      </w:pPr>
+      <w:r>
+        <w:rPr>
+          <w:rFonts w:eastAsiaTheme="minorEastAsia"/>
+        </w:rPr>
+        <w:t xml:space="preserve">O funcionamento deste módulo se dá </w:t>
+      </w:r>
+      <w:r>
+        <w:t xml:space="preserve">analisando o comportamento da onda de PWM em uma única amostra através da comparação entre a proporção do tempo em que a saída fica em 1 e </w:t>
+      </w:r>
+      <w:r>
+        <w:lastRenderedPageBreak/>
+        <w:t>o tempo total do período da onda PWM para essa amostra em específico e a proporção do valor absoluto da amostra com o valor máximo do contador igual a 549. Teoricamente, eles deveriam ser iguais ou muito próximos. Realizando a escolha da primeira amostra para fazer tal teste, é visto:</w:t>
+      </w:r>
+    </w:p>
+    <w:p>
+      <w:pPr>
+        <w:jc w:val="both"/>
+      </w:pPr>
       <w:r>
         <w:rPr>
           <w:noProof/>
         </w:rPr>
         <w:drawing>
-          <wp:anchor distT="0" distB="0" distL="0" distR="0" simplePos="0" relativeHeight="61" behindDoc="0" locked="0" layoutInCell="0" allowOverlap="1" wp14:anchorId="3668DC6F" wp14:editId="6FDD59C6">
-            <wp:simplePos x="0" y="0"/>
-            <wp:positionH relativeFrom="column">
-              <wp:posOffset>63500</wp:posOffset>
-            </wp:positionH>
-            <wp:positionV relativeFrom="paragraph">
-              <wp:posOffset>1111885</wp:posOffset>
-            </wp:positionV>
-            <wp:extent cx="5400040" cy="691515"/>
+          <wp:inline distT="0" distB="0" distL="0" distR="0" wp14:anchorId="1962FC1E" wp14:editId="5758E341">
+            <wp:extent cx="5400040" cy="725805"/>
             <wp:effectExtent l="0" t="0" r="0" b="0"/>
-            <wp:wrapSquare wrapText="largest"/>
-            <wp:docPr id="25" name="Figura12"/>
+            <wp:docPr id="38" name="Imagem 38"/>
             <wp:cNvGraphicFramePr>
               <a:graphicFrameLocks xmlns:a="http://schemas.openxmlformats.org/drawingml/2006/main" noChangeAspect="1"/>
             </wp:cNvGraphicFramePr>
@@ -4874,10 +5145,8 @@
               <a:graphicData uri="http://schemas.openxmlformats.org/drawingml/2006/picture">
                 <pic:pic xmlns:pic="http://schemas.openxmlformats.org/drawingml/2006/picture">
                   <pic:nvPicPr>
-                    <pic:cNvPr id="25" name="Figura12"/>
-                    <pic:cNvPicPr>
-                      <a:picLocks noChangeAspect="1" noChangeArrowheads="1"/>
-                    </pic:cNvPicPr>
+                    <pic:cNvPr id="1" name=""/>
+                    <pic:cNvPicPr/>
                   </pic:nvPicPr>
                   <pic:blipFill>
                     <a:blip r:embed="rId28"/>
@@ -4885,10 +5154,10 @@
                       <a:fillRect/>
                     </a:stretch>
                   </pic:blipFill>
-                  <pic:spPr bwMode="auto">
+                  <pic:spPr>
                     <a:xfrm>
                       <a:off x="0" y="0"/>
-                      <a:ext cx="5400040" cy="691515"/>
+                      <a:ext cx="5400040" cy="725805"/>
                     </a:xfrm>
                     <a:prstGeom prst="rect">
                       <a:avLst/>
@@ -4897,7 +5166,7 @@
                 </pic:pic>
               </a:graphicData>
             </a:graphic>
-          </wp:anchor>
+          </wp:inline>
         </w:drawing>
       </w:r>
     </w:p>
@@ -4910,13 +5179,13 @@
           <w:noProof/>
         </w:rPr>
         <w:drawing>
-          <wp:anchor distT="0" distB="0" distL="0" distR="0" simplePos="0" relativeHeight="62" behindDoc="0" locked="0" layoutInCell="0" allowOverlap="1" wp14:anchorId="19C9FDC3" wp14:editId="7518ECFD">
+          <wp:anchor distT="0" distB="0" distL="0" distR="0" simplePos="0" relativeHeight="251661312" behindDoc="0" locked="0" layoutInCell="0" allowOverlap="1" wp14:anchorId="5E78FC1F" wp14:editId="626D13CA">
             <wp:simplePos x="0" y="0"/>
             <wp:positionH relativeFrom="column">
-              <wp:posOffset>40005</wp:posOffset>
+              <wp:posOffset>0</wp:posOffset>
             </wp:positionH>
             <wp:positionV relativeFrom="paragraph">
-              <wp:posOffset>-55245</wp:posOffset>
+              <wp:posOffset>287020</wp:posOffset>
             </wp:positionV>
             <wp:extent cx="5400040" cy="4386580"/>
             <wp:effectExtent l="0" t="0" r="0" b="0"/>
@@ -4959,43 +5228,152 @@
     <w:p>
       <w:pPr>
         <w:jc w:val="both"/>
-      </w:pPr>
-    </w:p>
-    <w:p>
-      <w:pPr>
-        <w:jc w:val="both"/>
-      </w:pPr>
-    </w:p>
-    <w:p>
-      <w:pPr>
-        <w:jc w:val="both"/>
-      </w:pPr>
-    </w:p>
-    <w:p>
-      <w:pPr>
-        <w:jc w:val="both"/>
-      </w:pPr>
-      <w:r>
-        <w:t>As proporções ficam da seguinte forma:</w:t>
-      </w:r>
-    </w:p>
-    <w:p>
-      <w:pPr>
-        <w:jc w:val="center"/>
-        <w:rPr>
-          <w:rFonts w:eastAsiaTheme="minorEastAsia"/>
-        </w:rPr>
+        <w:rPr>
+          <w:rFonts w:eastAsiaTheme="minorEastAsia"/>
+        </w:rPr>
+      </w:pPr>
+      <w:r>
+        <w:t xml:space="preserve">O sinal PWM muda de nível lógico em </w:t>
+      </w:r>
+      <w:r>
+        <w:t>10180</w:t>
+      </w:r>
+      <w:r>
+        <w:t>[</w:t>
+      </w:r>
+      <w:proofErr w:type="spellStart"/>
+      <w:r>
+        <w:t>ps</w:t>
+      </w:r>
+      <w:proofErr w:type="spellEnd"/>
+      <w:r>
+        <w:t>]. O contador extrapola no seguinte instante:</w:t>
+      </w:r>
+      <w:r>
+        <w:rPr>
+          <w:noProof/>
+        </w:rPr>
+        <w:drawing>
+          <wp:anchor distT="0" distB="0" distL="0" distR="0" simplePos="0" relativeHeight="61" behindDoc="0" locked="0" layoutInCell="0" allowOverlap="1" wp14:anchorId="3668DC6F" wp14:editId="4AA29A6E">
+            <wp:simplePos x="0" y="0"/>
+            <wp:positionH relativeFrom="column">
+              <wp:posOffset>63500</wp:posOffset>
+            </wp:positionH>
+            <wp:positionV relativeFrom="paragraph">
+              <wp:posOffset>1111885</wp:posOffset>
+            </wp:positionV>
+            <wp:extent cx="5400040" cy="691515"/>
+            <wp:effectExtent l="0" t="0" r="0" b="0"/>
+            <wp:wrapSquare wrapText="largest"/>
+            <wp:docPr id="25" name="Figura12"/>
+            <wp:cNvGraphicFramePr>
+              <a:graphicFrameLocks xmlns:a="http://schemas.openxmlformats.org/drawingml/2006/main" noChangeAspect="1"/>
+            </wp:cNvGraphicFramePr>
+            <a:graphic xmlns:a="http://schemas.openxmlformats.org/drawingml/2006/main">
+              <a:graphicData uri="http://schemas.openxmlformats.org/drawingml/2006/picture">
+                <pic:pic xmlns:pic="http://schemas.openxmlformats.org/drawingml/2006/picture">
+                  <pic:nvPicPr>
+                    <pic:cNvPr id="25" name="Figura12"/>
+                    <pic:cNvPicPr>
+                      <a:picLocks noChangeAspect="1" noChangeArrowheads="1"/>
+                    </pic:cNvPicPr>
+                  </pic:nvPicPr>
+                  <pic:blipFill>
+                    <a:blip r:embed="rId30"/>
+                    <a:stretch>
+                      <a:fillRect/>
+                    </a:stretch>
+                  </pic:blipFill>
+                  <pic:spPr bwMode="auto">
+                    <a:xfrm>
+                      <a:off x="0" y="0"/>
+                      <a:ext cx="5400040" cy="691515"/>
+                    </a:xfrm>
+                    <a:prstGeom prst="rect">
+                      <a:avLst/>
+                    </a:prstGeom>
+                  </pic:spPr>
+                </pic:pic>
+              </a:graphicData>
+            </a:graphic>
+          </wp:anchor>
+        </w:drawing>
+      </w:r>
+    </w:p>
+    <w:p>
+      <w:pPr>
+        <w:jc w:val="both"/>
+      </w:pPr>
+      <w:r>
+        <w:rPr>
+          <w:noProof/>
+        </w:rPr>
+        <w:lastRenderedPageBreak/>
+        <w:drawing>
+          <wp:inline distT="0" distB="0" distL="0" distR="0" wp14:anchorId="00284C67" wp14:editId="78AC39E2">
+            <wp:extent cx="5400040" cy="3971925"/>
+            <wp:effectExtent l="0" t="0" r="0" b="9525"/>
+            <wp:docPr id="39" name="Imagem 39"/>
+            <wp:cNvGraphicFramePr>
+              <a:graphicFrameLocks xmlns:a="http://schemas.openxmlformats.org/drawingml/2006/main" noChangeAspect="1"/>
+            </wp:cNvGraphicFramePr>
+            <a:graphic xmlns:a="http://schemas.openxmlformats.org/drawingml/2006/main">
+              <a:graphicData uri="http://schemas.openxmlformats.org/drawingml/2006/picture">
+                <pic:pic xmlns:pic="http://schemas.openxmlformats.org/drawingml/2006/picture">
+                  <pic:nvPicPr>
+                    <pic:cNvPr id="1" name=""/>
+                    <pic:cNvPicPr/>
+                  </pic:nvPicPr>
+                  <pic:blipFill>
+                    <a:blip r:embed="rId31"/>
+                    <a:stretch>
+                      <a:fillRect/>
+                    </a:stretch>
+                  </pic:blipFill>
+                  <pic:spPr>
+                    <a:xfrm>
+                      <a:off x="0" y="0"/>
+                      <a:ext cx="5400040" cy="3971925"/>
+                    </a:xfrm>
+                    <a:prstGeom prst="rect">
+                      <a:avLst/>
+                    </a:prstGeom>
+                  </pic:spPr>
+                </pic:pic>
+              </a:graphicData>
+            </a:graphic>
+          </wp:inline>
+        </w:drawing>
+      </w:r>
+    </w:p>
+    <w:p>
+      <w:pPr>
+        <w:jc w:val="both"/>
+      </w:pPr>
+      <w:r>
+        <w:t>Ou seja, em 21978[</w:t>
+      </w:r>
+      <w:proofErr w:type="spellStart"/>
+      <w:r>
+        <w:t>ps</w:t>
+      </w:r>
+      <w:proofErr w:type="spellEnd"/>
+      <w:r>
+        <w:t>]. Em teoria, o valor ideal seria de:</w:t>
+      </w:r>
+    </w:p>
+    <w:p>
+      <w:pPr>
+        <w:jc w:val="both"/>
       </w:pPr>
       <m:oMathPara>
-        <m:oMathParaPr>
-          <m:jc m:val="center"/>
-        </m:oMathParaPr>
         <m:oMath>
           <m:f>
             <m:fPr>
               <m:ctrlPr>
                 <w:rPr>
                   <w:rFonts w:ascii="Cambria Math" w:hAnsi="Cambria Math"/>
+                  <w:i/>
                 </w:rPr>
               </m:ctrlPr>
             </m:fPr>
@@ -5004,16 +5382,36 @@
                 <w:rPr>
                   <w:rFonts w:ascii="Cambria Math" w:hAnsi="Cambria Math"/>
                 </w:rPr>
-                <m:t>Valordaamostra</m:t>
+                <m:t>1</m:t>
               </m:r>
             </m:num>
             <m:den>
-              <m:r>
-                <w:rPr>
-                  <w:rFonts w:ascii="Cambria Math" w:hAnsi="Cambria Math"/>
-                </w:rPr>
-                <m:t>Valormáximodocontador</m:t>
-              </m:r>
+              <m:sSub>
+                <m:sSubPr>
+                  <m:ctrlPr>
+                    <w:rPr>
+                      <w:rFonts w:ascii="Cambria Math" w:hAnsi="Cambria Math"/>
+                      <w:i/>
+                    </w:rPr>
+                  </m:ctrlPr>
+                </m:sSubPr>
+                <m:e>
+                  <m:r>
+                    <w:rPr>
+                      <w:rFonts w:ascii="Cambria Math" w:hAnsi="Cambria Math"/>
+                    </w:rPr>
+                    <m:t>f</m:t>
+                  </m:r>
+                </m:e>
+                <m:sub>
+                  <m:r>
+                    <w:rPr>
+                      <w:rFonts w:ascii="Cambria Math" w:hAnsi="Cambria Math"/>
+                    </w:rPr>
+                    <m:t>s</m:t>
+                  </m:r>
+                </m:sub>
+              </m:sSub>
             </m:den>
           </m:f>
           <m:r>
@@ -5027,6 +5425,7 @@
               <m:ctrlPr>
                 <w:rPr>
                   <w:rFonts w:ascii="Cambria Math" w:hAnsi="Cambria Math"/>
+                  <w:i/>
                 </w:rPr>
               </m:ctrlPr>
             </m:fPr>
@@ -5035,7 +5434,7 @@
                 <w:rPr>
                   <w:rFonts w:ascii="Cambria Math" w:hAnsi="Cambria Math"/>
                 </w:rPr>
-                <m:t>255</m:t>
+                <m:t>1</m:t>
               </m:r>
             </m:num>
             <m:den>
@@ -5043,7 +5442,7 @@
                 <w:rPr>
                   <w:rFonts w:ascii="Cambria Math" w:hAnsi="Cambria Math"/>
                 </w:rPr>
-                <m:t>549</m:t>
+                <m:t>40M</m:t>
               </m:r>
             </m:den>
           </m:f>
@@ -5051,7 +5450,7 @@
             <w:rPr>
               <w:rFonts w:ascii="Cambria Math" w:hAnsi="Cambria Math"/>
             </w:rPr>
-            <m:t>=0,46448</m:t>
+            <m:t>=25000[ps]</m:t>
           </m:r>
         </m:oMath>
       </m:oMathPara>
@@ -5059,10 +5458,26 @@
     <w:p>
       <w:pPr>
         <w:jc w:val="both"/>
-        <w:rPr>
-          <w:rFonts w:eastAsiaTheme="minorEastAsia"/>
-        </w:rPr>
-      </w:pPr>
+      </w:pPr>
+      <w:r>
+        <w:t xml:space="preserve">A simulação foi realizada em Gate </w:t>
+      </w:r>
+      <w:proofErr w:type="spellStart"/>
+      <w:r>
+        <w:t>Level</w:t>
+      </w:r>
+      <w:proofErr w:type="spellEnd"/>
+      <w:r>
+        <w:t>, sendo assim, os tempos de atrasos inerentes aos componentes foram levados em conta.</w:t>
+      </w:r>
+    </w:p>
+    <w:p>
+      <w:pPr>
+        <w:jc w:val="both"/>
+      </w:pPr>
+      <w:r>
+        <w:t>As proporções ficam da seguinte forma:</w:t>
+      </w:r>
     </w:p>
     <w:p>
       <w:pPr>
@@ -5089,7 +5504,7 @@
                 <w:rPr>
                   <w:rFonts w:ascii="Cambria Math" w:hAnsi="Cambria Math"/>
                 </w:rPr>
-                <m:t>Tempoemnívellógicoalto</m:t>
+                <m:t>Valordaamostra</m:t>
               </m:r>
             </m:num>
             <m:den>
@@ -5097,7 +5512,7 @@
                 <w:rPr>
                   <w:rFonts w:ascii="Cambria Math" w:hAnsi="Cambria Math"/>
                 </w:rPr>
-                <m:t>Períododaondaparaaamostra</m:t>
+                <m:t>Valormáximodocontador</m:t>
               </m:r>
             </m:den>
           </m:f>
@@ -5120,7 +5535,92 @@
                 <w:rPr>
                   <w:rFonts w:ascii="Cambria Math" w:hAnsi="Cambria Math"/>
                 </w:rPr>
-                <m:t>45806</m:t>
+                <m:t>255</m:t>
+              </m:r>
+            </m:num>
+            <m:den>
+              <m:r>
+                <w:rPr>
+                  <w:rFonts w:ascii="Cambria Math" w:hAnsi="Cambria Math"/>
+                </w:rPr>
+                <m:t>549</m:t>
+              </m:r>
+            </m:den>
+          </m:f>
+          <m:r>
+            <w:rPr>
+              <w:rFonts w:ascii="Cambria Math" w:hAnsi="Cambria Math"/>
+            </w:rPr>
+            <m:t>=0,46448</m:t>
+          </m:r>
+        </m:oMath>
+      </m:oMathPara>
+    </w:p>
+    <w:p>
+      <w:pPr>
+        <w:jc w:val="both"/>
+        <w:rPr>
+          <w:rFonts w:eastAsiaTheme="minorEastAsia"/>
+        </w:rPr>
+      </w:pPr>
+    </w:p>
+    <w:p>
+      <w:pPr>
+        <w:jc w:val="center"/>
+        <w:rPr>
+          <w:rFonts w:eastAsiaTheme="minorEastAsia"/>
+        </w:rPr>
+      </w:pPr>
+      <m:oMathPara>
+        <m:oMathParaPr>
+          <m:jc m:val="center"/>
+        </m:oMathParaPr>
+        <m:oMath>
+          <m:f>
+            <m:fPr>
+              <m:ctrlPr>
+                <w:rPr>
+                  <w:rFonts w:ascii="Cambria Math" w:hAnsi="Cambria Math"/>
+                </w:rPr>
+              </m:ctrlPr>
+            </m:fPr>
+            <m:num>
+              <m:r>
+                <w:rPr>
+                  <w:rFonts w:ascii="Cambria Math" w:hAnsi="Cambria Math"/>
+                </w:rPr>
+                <m:t>Tempoemnívellógicoalto</m:t>
+              </m:r>
+            </m:num>
+            <m:den>
+              <m:r>
+                <w:rPr>
+                  <w:rFonts w:ascii="Cambria Math" w:hAnsi="Cambria Math"/>
+                </w:rPr>
+                <m:t>Períododaondaparaaamostra</m:t>
+              </m:r>
+            </m:den>
+          </m:f>
+          <m:r>
+            <w:rPr>
+              <w:rFonts w:ascii="Cambria Math" w:hAnsi="Cambria Math"/>
+            </w:rPr>
+            <m:t>=</m:t>
+          </m:r>
+          <m:f>
+            <m:fPr>
+              <m:ctrlPr>
+                <w:rPr>
+                  <w:rFonts w:ascii="Cambria Math" w:hAnsi="Cambria Math"/>
+                </w:rPr>
+              </m:ctrlPr>
+            </m:fPr>
+            <m:num>
+              <m:r>
+                <w:rPr>
+                  <w:rFonts w:ascii="Cambria Math" w:hAnsi="Cambria Math"/>
+                </w:rPr>
+                <m:t>10180</m:t>
               </m:r>
               <m:d>
                 <m:dPr>
@@ -5147,7 +5647,7 @@
                 <w:rPr>
                   <w:rFonts w:ascii="Cambria Math" w:hAnsi="Cambria Math"/>
                 </w:rPr>
-                <m:t>98910</m:t>
+                <m:t>21978</m:t>
               </m:r>
               <m:d>
                 <m:dPr>
@@ -5174,7 +5674,13 @@
             <w:rPr>
               <w:rFonts w:ascii="Cambria Math" w:hAnsi="Cambria Math"/>
             </w:rPr>
-            <m:t>=0,46311</m:t>
+            <m:t>=0,4631</m:t>
+          </m:r>
+          <m:r>
+            <w:rPr>
+              <w:rFonts w:ascii="Cambria Math" w:hAnsi="Cambria Math"/>
+            </w:rPr>
+            <m:t>9</m:t>
           </m:r>
         </m:oMath>
       </m:oMathPara>
@@ -5336,6 +5842,7 @@
         <w:jc w:val="both"/>
       </w:pPr>
       <w:r>
+        <w:lastRenderedPageBreak/>
         <w:t xml:space="preserve">No </w:t>
       </w:r>
       <w:proofErr w:type="spellStart"/>
@@ -5405,7 +5912,7 @@
                     </pic:cNvPicPr>
                   </pic:nvPicPr>
                   <pic:blipFill>
-                    <a:blip r:embed="rId30"/>
+                    <a:blip r:embed="rId32"/>
                     <a:stretch>
                       <a:fillRect/>
                     </a:stretch>
@@ -5458,7 +5965,6 @@
         <w:rPr>
           <w:noProof/>
         </w:rPr>
-        <w:lastRenderedPageBreak/>
         <w:drawing>
           <wp:inline distT="0" distB="0" distL="0" distR="0" wp14:anchorId="364C6E00" wp14:editId="2D24B95D">
             <wp:extent cx="3244850" cy="679450"/>
@@ -5477,7 +5983,7 @@
                     </pic:cNvPicPr>
                   </pic:nvPicPr>
                   <pic:blipFill>
-                    <a:blip r:embed="rId31"/>
+                    <a:blip r:embed="rId33"/>
                     <a:stretch>
                       <a:fillRect/>
                     </a:stretch>
@@ -5553,7 +6059,7 @@
                     </pic:cNvPicPr>
                   </pic:nvPicPr>
                   <pic:blipFill>
-                    <a:blip r:embed="rId32"/>
+                    <a:blip r:embed="rId34"/>
                     <a:stretch>
                       <a:fillRect/>
                     </a:stretch>
@@ -5590,6 +6096,7 @@
         <w:rPr>
           <w:noProof/>
         </w:rPr>
+        <w:lastRenderedPageBreak/>
         <w:drawing>
           <wp:inline distT="0" distB="0" distL="0" distR="0" wp14:anchorId="7F0C460A" wp14:editId="14E7FB7A">
             <wp:extent cx="2946400" cy="1778000"/>
@@ -5608,7 +6115,7 @@
                     </pic:cNvPicPr>
                   </pic:nvPicPr>
                   <pic:blipFill>
-                    <a:blip r:embed="rId33"/>
+                    <a:blip r:embed="rId35"/>
                     <a:stretch>
                       <a:fillRect/>
                     </a:stretch>
@@ -5941,7 +6448,7 @@
                     </pic:cNvPicPr>
                   </pic:nvPicPr>
                   <pic:blipFill>
-                    <a:blip r:embed="rId34"/>
+                    <a:blip r:embed="rId36"/>
                     <a:stretch>
                       <a:fillRect/>
                     </a:stretch>
@@ -5996,7 +6503,7 @@
                     </pic:cNvPicPr>
                   </pic:nvPicPr>
                   <pic:blipFill>
-                    <a:blip r:embed="rId35"/>
+                    <a:blip r:embed="rId37"/>
                     <a:stretch>
                       <a:fillRect/>
                     </a:stretch>
@@ -6052,7 +6559,7 @@
                     </pic:cNvPicPr>
                   </pic:nvPicPr>
                   <pic:blipFill>
-                    <a:blip r:embed="rId36"/>
+                    <a:blip r:embed="rId38"/>
                     <a:stretch>
                       <a:fillRect/>
                     </a:stretch>
@@ -6107,7 +6614,7 @@
                     </pic:cNvPicPr>
                   </pic:nvPicPr>
                   <pic:blipFill>
-                    <a:blip r:embed="rId37"/>
+                    <a:blip r:embed="rId39"/>
                     <a:stretch>
                       <a:fillRect/>
                     </a:stretch>
@@ -6162,7 +6669,7 @@
                     </pic:cNvPicPr>
                   </pic:nvPicPr>
                   <pic:blipFill>
-                    <a:blip r:embed="rId38"/>
+                    <a:blip r:embed="rId40"/>
                     <a:stretch>
                       <a:fillRect/>
                     </a:stretch>
@@ -6218,7 +6725,7 @@
                     </pic:cNvPicPr>
                   </pic:nvPicPr>
                   <pic:blipFill>
-                    <a:blip r:embed="rId39"/>
+                    <a:blip r:embed="rId41"/>
                     <a:stretch>
                       <a:fillRect/>
                     </a:stretch>

</xml_diff>

<commit_message>
Final docx of step 6
</commit_message>
<xml_diff>
--- a/ETAPA_06/ETAPA06.docx
+++ b/ETAPA_06/ETAPA06.docx
@@ -2849,15 +2849,7 @@
         <w:t>O</w:t>
       </w:r>
       <w:r>
-        <w:t xml:space="preserve">ffset no sinal modulado. Além disso, com o novo sinal modulado BPSK já determinado é necessário normalizá-lo, isto é, como foram usados 8 bits de quantização para determinar o vetor de amostras de PCM, o maior valor que uma amostra pode assumir é de 255. Como no sinal modulado BPSK o valor máximo assumido pelo cosseno é de 2, devido ao offset aplicado no sinal, será necessário multiplica-lo por 255/2. Por fim, para não obter valores quebrados será necessário arredondá-los também através do comando </w:t>
-      </w:r>
-      <w:proofErr w:type="gramStart"/>
-      <w:r>
-        <w:t>round(</w:t>
-      </w:r>
-      <w:proofErr w:type="gramEnd"/>
-      <w:r>
-        <w:t>).</w:t>
+        <w:t>ffset no sinal modulado. Além disso, com o novo sinal modulado BPSK já determinado é necessário normalizá-lo, isto é, como foram usados 8 bits de quantização para determinar o vetor de amostras de PCM, o maior valor que uma amostra pode assumir é de 255. Como no sinal modulado BPSK o valor máximo assumido pelo cosseno é de 2, devido ao offset aplicado no sinal, será necessário multiplica-lo por 255/2. Por fim, para não obter valores quebrados será necessário arredondá-los também através do comando round().</w:t>
       </w:r>
     </w:p>
     <w:p>
@@ -2980,10 +2972,7 @@
       </w:pPr>
       <w:r>
         <w:lastRenderedPageBreak/>
-        <w:t>Analisando a construção do</w:t>
-      </w:r>
-      <w:r>
-        <w:t xml:space="preserve"> sinal modulado BPSK percebe-se que para cada bit, tem-se um número de ciclo de portadora igual a: </w:t>
+        <w:t xml:space="preserve">Analisando a construção do sinal modulado BPSK percebe-se que para cada bit, tem-se um número de ciclo de portadora igual a: </w:t>
       </w:r>
     </w:p>
     <w:p>
@@ -3530,10 +3519,7 @@
         <w:jc w:val="both"/>
       </w:pPr>
       <w:r>
-        <w:t>M</w:t>
-      </w:r>
-      <w:r>
-        <w:t xml:space="preserve">esmo que a onda tenha um aspecto triangular ao invés de </w:t>
+        <w:t xml:space="preserve">Mesmo que a onda tenha um aspecto triangular ao invés de </w:t>
       </w:r>
       <w:proofErr w:type="spellStart"/>
       <w:r>
@@ -3541,19 +3527,7 @@
       </w:r>
       <w:proofErr w:type="spellEnd"/>
       <w:r>
-        <w:t xml:space="preserve">, </w:t>
-      </w:r>
-      <w:r>
-        <w:t xml:space="preserve">pode-se perceber </w:t>
-      </w:r>
-      <w:r>
-        <w:t>a mesma característica da transição de bits com a modulação B</w:t>
-      </w:r>
-      <w:r>
-        <w:t>P</w:t>
-      </w:r>
-      <w:r>
-        <w:t>SK</w:t>
+        <w:t>, pode-se perceber a mesma característica da transição de bits com a modulação BPSK</w:t>
       </w:r>
       <w:r>
         <w:t>,</w:t>
@@ -4588,10 +4562,10 @@
           <w:noProof/>
         </w:rPr>
         <w:drawing>
-          <wp:inline distT="0" distB="0" distL="0" distR="0" wp14:anchorId="1C8C3CC1" wp14:editId="4B036EBC">
-            <wp:extent cx="5400040" cy="1965325"/>
+          <wp:inline distT="0" distB="0" distL="0" distR="0" wp14:anchorId="16D95693" wp14:editId="52FF40AF">
+            <wp:extent cx="5400040" cy="1816735"/>
             <wp:effectExtent l="0" t="0" r="0" b="0"/>
-            <wp:docPr id="18" name="Imagem 13"/>
+            <wp:docPr id="41" name="Imagem 41"/>
             <wp:cNvGraphicFramePr>
               <a:graphicFrameLocks xmlns:a="http://schemas.openxmlformats.org/drawingml/2006/main" noChangeAspect="1"/>
             </wp:cNvGraphicFramePr>
@@ -4599,13 +4573,20 @@
               <a:graphicData uri="http://schemas.openxmlformats.org/drawingml/2006/picture">
                 <pic:pic xmlns:pic="http://schemas.openxmlformats.org/drawingml/2006/picture">
                   <pic:nvPicPr>
-                    <pic:cNvPr id="18" name="Imagem 13"/>
+                    <pic:cNvPr id="0" name="Picture 3"/>
                     <pic:cNvPicPr>
                       <a:picLocks noChangeAspect="1" noChangeArrowheads="1"/>
                     </pic:cNvPicPr>
                   </pic:nvPicPr>
                   <pic:blipFill>
-                    <a:blip r:embed="rId21"/>
+                    <a:blip r:embed="rId21">
+                      <a:extLst>
+                        <a:ext uri="{28A0092B-C50C-407E-A947-70E740481C1C}">
+                          <a14:useLocalDpi xmlns:a14="http://schemas.microsoft.com/office/drawing/2010/main" val="0"/>
+                        </a:ext>
+                      </a:extLst>
+                    </a:blip>
+                    <a:srcRect/>
                     <a:stretch>
                       <a:fillRect/>
                     </a:stretch>
@@ -4613,11 +4594,15 @@
                   <pic:spPr bwMode="auto">
                     <a:xfrm>
                       <a:off x="0" y="0"/>
-                      <a:ext cx="5400040" cy="1965325"/>
+                      <a:ext cx="5400040" cy="1816735"/>
                     </a:xfrm>
                     <a:prstGeom prst="rect">
                       <a:avLst/>
                     </a:prstGeom>
+                    <a:noFill/>
+                    <a:ln>
+                      <a:noFill/>
+                    </a:ln>
                   </pic:spPr>
                 </pic:pic>
               </a:graphicData>
@@ -4641,16 +4626,8 @@
       <w:r>
         <w:rPr>
           <w:rFonts w:eastAsiaTheme="minorEastAsia"/>
-          <w:highlight w:val="magenta"/>
-        </w:rPr>
-        <w:t>XXXXXX</w:t>
-      </w:r>
-      <w:r>
-        <w:rPr>
-          <w:rFonts w:eastAsiaTheme="minorEastAsia"/>
-          <w:highlight w:val="magenta"/>
-        </w:rPr>
-        <w:t>*8</w:t>
+        </w:rPr>
+        <w:t>100000x8</w:t>
       </w:r>
       <w:r>
         <w:rPr>
@@ -4711,10 +4688,10 @@
         </w:rPr>
         <w:lastRenderedPageBreak/>
         <w:drawing>
-          <wp:inline distT="0" distB="0" distL="0" distR="0" wp14:anchorId="5DBC0C18" wp14:editId="1228E0D8">
-            <wp:extent cx="3327400" cy="3676650"/>
-            <wp:effectExtent l="0" t="0" r="0" b="0"/>
-            <wp:docPr id="19" name="Imagem 15"/>
+          <wp:inline distT="0" distB="0" distL="0" distR="0" wp14:anchorId="0D2CF9E6" wp14:editId="029FD2F3">
+            <wp:extent cx="2545914" cy="2797629"/>
+            <wp:effectExtent l="0" t="0" r="6985" b="3175"/>
+            <wp:docPr id="40" name="Imagem 40"/>
             <wp:cNvGraphicFramePr>
               <a:graphicFrameLocks xmlns:a="http://schemas.openxmlformats.org/drawingml/2006/main" noChangeAspect="1"/>
             </wp:cNvGraphicFramePr>
@@ -4722,13 +4699,20 @@
               <a:graphicData uri="http://schemas.openxmlformats.org/drawingml/2006/picture">
                 <pic:pic xmlns:pic="http://schemas.openxmlformats.org/drawingml/2006/picture">
                   <pic:nvPicPr>
-                    <pic:cNvPr id="19" name="Imagem 15"/>
+                    <pic:cNvPr id="0" name="Picture 1"/>
                     <pic:cNvPicPr>
                       <a:picLocks noChangeAspect="1" noChangeArrowheads="1"/>
                     </pic:cNvPicPr>
                   </pic:nvPicPr>
                   <pic:blipFill>
-                    <a:blip r:embed="rId22"/>
+                    <a:blip r:embed="rId22">
+                      <a:extLst>
+                        <a:ext uri="{28A0092B-C50C-407E-A947-70E740481C1C}">
+                          <a14:useLocalDpi xmlns:a14="http://schemas.microsoft.com/office/drawing/2010/main" val="0"/>
+                        </a:ext>
+                      </a:extLst>
+                    </a:blip>
+                    <a:srcRect/>
                     <a:stretch>
                       <a:fillRect/>
                     </a:stretch>
@@ -4736,11 +4720,15 @@
                   <pic:spPr bwMode="auto">
                     <a:xfrm>
                       <a:off x="0" y="0"/>
-                      <a:ext cx="3327400" cy="3676650"/>
+                      <a:ext cx="2554729" cy="2807316"/>
                     </a:xfrm>
                     <a:prstGeom prst="rect">
                       <a:avLst/>
                     </a:prstGeom>
+                    <a:noFill/>
+                    <a:ln>
+                      <a:noFill/>
+                    </a:ln>
                   </pic:spPr>
                 </pic:pic>
               </a:graphicData>
@@ -4777,10 +4765,7 @@
         <w:t xml:space="preserve">Isto é feito realizando a incrementação de 1 na variável de controle da posição da amostra toda vez que o valor do contador é extrapolado. Como existem </w:t>
       </w:r>
       <w:r>
-        <w:rPr>
-          <w:highlight w:val="magenta"/>
-        </w:rPr>
-        <w:t>XXXXXX</w:t>
+        <w:t>100000</w:t>
       </w:r>
       <w:r>
         <w:t xml:space="preserve"> amostras, o processo é realizado até chegar a este valor, fazendo com que o valor da posição da amostra volte a 0, reiniciando assim o ciclo.</w:t>
@@ -4861,9 +4846,9 @@
         </w:rPr>
         <w:lastRenderedPageBreak/>
         <w:drawing>
-          <wp:inline distT="0" distB="0" distL="0" distR="0" wp14:anchorId="2AF26DDF" wp14:editId="316DC07B">
-            <wp:extent cx="4260850" cy="4737100"/>
-            <wp:effectExtent l="0" t="0" r="0" b="0"/>
+          <wp:inline distT="0" distB="0" distL="0" distR="0" wp14:anchorId="2AF26DDF" wp14:editId="70577580">
+            <wp:extent cx="3853543" cy="4284268"/>
+            <wp:effectExtent l="0" t="0" r="0" b="2540"/>
             <wp:docPr id="21" name="Imagem 18"/>
             <wp:cNvGraphicFramePr>
               <a:graphicFrameLocks xmlns:a="http://schemas.openxmlformats.org/drawingml/2006/main" noChangeAspect="1"/>
@@ -4886,7 +4871,7 @@
                   <pic:spPr bwMode="auto">
                     <a:xfrm>
                       <a:off x="0" y="0"/>
-                      <a:ext cx="4260850" cy="4737100"/>
+                      <a:ext cx="3860229" cy="4291701"/>
                     </a:xfrm>
                     <a:prstGeom prst="rect">
                       <a:avLst/>
@@ -5174,18 +5159,26 @@
       <w:pPr>
         <w:jc w:val="both"/>
       </w:pPr>
+    </w:p>
+    <w:p>
+      <w:pPr>
+        <w:jc w:val="both"/>
+        <w:rPr>
+          <w:rFonts w:eastAsiaTheme="minorEastAsia"/>
+        </w:rPr>
+      </w:pPr>
       <w:r>
         <w:rPr>
           <w:noProof/>
         </w:rPr>
         <w:drawing>
-          <wp:anchor distT="0" distB="0" distL="0" distR="0" simplePos="0" relativeHeight="251661312" behindDoc="0" locked="0" layoutInCell="0" allowOverlap="1" wp14:anchorId="5E78FC1F" wp14:editId="626D13CA">
+          <wp:anchor distT="0" distB="0" distL="0" distR="0" simplePos="0" relativeHeight="251661312" behindDoc="0" locked="0" layoutInCell="0" allowOverlap="1" wp14:anchorId="5E78FC1F" wp14:editId="677266FA">
             <wp:simplePos x="0" y="0"/>
-            <wp:positionH relativeFrom="column">
-              <wp:posOffset>0</wp:posOffset>
+            <wp:positionH relativeFrom="margin">
+              <wp:align>right</wp:align>
             </wp:positionH>
             <wp:positionV relativeFrom="paragraph">
-              <wp:posOffset>287020</wp:posOffset>
+              <wp:posOffset>1472565</wp:posOffset>
             </wp:positionV>
             <wp:extent cx="5400040" cy="4386580"/>
             <wp:effectExtent l="0" t="0" r="0" b="0"/>
@@ -5224,43 +5217,18 @@
           </wp:anchor>
         </w:drawing>
       </w:r>
-    </w:p>
-    <w:p>
-      <w:pPr>
-        <w:jc w:val="both"/>
-        <w:rPr>
-          <w:rFonts w:eastAsiaTheme="minorEastAsia"/>
-        </w:rPr>
-      </w:pPr>
-      <w:r>
-        <w:t xml:space="preserve">O sinal PWM muda de nível lógico em </w:t>
-      </w:r>
-      <w:r>
-        <w:t>10180</w:t>
-      </w:r>
-      <w:r>
-        <w:t>[</w:t>
-      </w:r>
-      <w:proofErr w:type="spellStart"/>
-      <w:r>
-        <w:t>ps</w:t>
-      </w:r>
-      <w:proofErr w:type="spellEnd"/>
-      <w:r>
-        <w:t>]. O contador extrapola no seguinte instante:</w:t>
-      </w:r>
       <w:r>
         <w:rPr>
           <w:noProof/>
         </w:rPr>
         <w:drawing>
-          <wp:anchor distT="0" distB="0" distL="0" distR="0" simplePos="0" relativeHeight="61" behindDoc="0" locked="0" layoutInCell="0" allowOverlap="1" wp14:anchorId="3668DC6F" wp14:editId="4AA29A6E">
+          <wp:anchor distT="0" distB="0" distL="0" distR="0" simplePos="0" relativeHeight="61" behindDoc="0" locked="0" layoutInCell="0" allowOverlap="1" wp14:anchorId="3668DC6F" wp14:editId="6CA215D8">
             <wp:simplePos x="0" y="0"/>
-            <wp:positionH relativeFrom="column">
-              <wp:posOffset>63500</wp:posOffset>
+            <wp:positionH relativeFrom="margin">
+              <wp:align>right</wp:align>
             </wp:positionH>
             <wp:positionV relativeFrom="paragraph">
-              <wp:posOffset>1111885</wp:posOffset>
+              <wp:posOffset>473710</wp:posOffset>
             </wp:positionV>
             <wp:extent cx="5400040" cy="691515"/>
             <wp:effectExtent l="0" t="0" r="0" b="0"/>
@@ -5298,6 +5266,23 @@
             </a:graphic>
           </wp:anchor>
         </w:drawing>
+      </w:r>
+      <w:r>
+        <w:t xml:space="preserve">O sinal PWM muda de nível lógico em </w:t>
+      </w:r>
+      <w:r>
+        <w:t>10180</w:t>
+      </w:r>
+      <w:r>
+        <w:t>[</w:t>
+      </w:r>
+      <w:proofErr w:type="spellStart"/>
+      <w:r>
+        <w:t>ps</w:t>
+      </w:r>
+      <w:proofErr w:type="spellEnd"/>
+      <w:r>
+        <w:t>]. O contador extrapola no seguinte instante:</w:t>
       </w:r>
     </w:p>
     <w:p>
@@ -5674,49 +5659,68 @@
             <w:rPr>
               <w:rFonts w:ascii="Cambria Math" w:hAnsi="Cambria Math"/>
             </w:rPr>
-            <m:t>=0,4631</m:t>
-          </m:r>
-          <m:r>
-            <w:rPr>
-              <w:rFonts w:ascii="Cambria Math" w:hAnsi="Cambria Math"/>
-            </w:rPr>
-            <m:t>9</m:t>
+            <m:t>=0,46319</m:t>
           </m:r>
         </m:oMath>
       </m:oMathPara>
     </w:p>
     <w:p>
       <w:pPr>
-        <w:jc w:val="both"/>
-        <w:rPr>
-          <w:rFonts w:eastAsiaTheme="minorEastAsia"/>
-        </w:rPr>
-      </w:pPr>
-      <w:r>
-        <w:rPr>
-          <w:rFonts w:eastAsiaTheme="minorEastAsia"/>
-        </w:rPr>
-        <w:t>A eficácia do módulo foi comprovada, pois a diferença entre as proporções foi mínima.</w:t>
-      </w:r>
-    </w:p>
-    <w:p>
-      <w:pPr>
-        <w:jc w:val="both"/>
-        <w:rPr>
-          <w:rFonts w:eastAsiaTheme="minorEastAsia"/>
-        </w:rPr>
-      </w:pPr>
-      <w:r>
-        <w:rPr>
-          <w:rFonts w:eastAsiaTheme="minorEastAsia"/>
-        </w:rPr>
-        <w:t xml:space="preserve">Agora realizando a implementação no </w:t>
+        <w:rPr>
+          <w:rFonts w:eastAsiaTheme="minorEastAsia"/>
+        </w:rPr>
+      </w:pPr>
+      <w:r>
+        <w:rPr>
+          <w:rFonts w:eastAsiaTheme="minorEastAsia"/>
+        </w:rPr>
+        <w:t xml:space="preserve">Comprova-se a eficácia do módulo coma base na constatação da </w:t>
+      </w:r>
+      <w:r>
+        <w:rPr>
+          <w:rFonts w:eastAsiaTheme="minorEastAsia"/>
+          <w:u w:val="single"/>
+        </w:rPr>
+        <w:t>mínima</w:t>
+      </w:r>
+      <w:r>
+        <w:rPr>
+          <w:rFonts w:eastAsiaTheme="minorEastAsia"/>
+        </w:rPr>
+        <w:t xml:space="preserve"> diferença entre as proporções.</w:t>
+      </w:r>
+    </w:p>
+    <w:p>
+      <w:pPr>
+        <w:rPr>
+          <w:rFonts w:eastAsiaTheme="minorEastAsia"/>
+        </w:rPr>
+      </w:pPr>
+      <w:r>
+        <w:rPr>
+          <w:rFonts w:eastAsiaTheme="minorEastAsia"/>
+        </w:rPr>
+        <w:t xml:space="preserve">Após realizada a implementação no </w:t>
       </w:r>
       <w:proofErr w:type="spellStart"/>
       <w:r>
         <w:rPr>
           <w:rFonts w:eastAsiaTheme="minorEastAsia"/>
         </w:rPr>
+        <w:t>Quartus</w:t>
+      </w:r>
+      <w:proofErr w:type="spellEnd"/>
+      <w:r>
+        <w:rPr>
+          <w:rFonts w:eastAsiaTheme="minorEastAsia"/>
+        </w:rPr>
+        <w:t xml:space="preserve">, será executado algo similar no </w:t>
+      </w:r>
+      <w:proofErr w:type="spellStart"/>
+      <w:r>
+        <w:rPr>
+          <w:rFonts w:eastAsiaTheme="minorEastAsia"/>
+        </w:rPr>
         <w:t>Scilab</w:t>
       </w:r>
       <w:proofErr w:type="spellEnd"/>
@@ -5724,20 +5728,43 @@
         <w:rPr>
           <w:rFonts w:eastAsiaTheme="minorEastAsia"/>
         </w:rPr>
-        <w:t>. O vetor PWM de saída terá no total:</w:t>
-      </w:r>
-    </w:p>
-    <w:p>
-      <w:pPr>
-        <w:jc w:val="center"/>
+        <w:t xml:space="preserve">, empregando-se as mesmas variáveis. </w:t>
+      </w:r>
+    </w:p>
+    <w:p>
+      <w:pPr>
+        <w:rPr>
+          <w:rFonts w:eastAsiaTheme="minorEastAsia"/>
+        </w:rPr>
+      </w:pPr>
+      <w:r>
+        <w:rPr>
+          <w:rFonts w:eastAsiaTheme="minorEastAsia"/>
+        </w:rPr>
+        <w:t xml:space="preserve">No </w:t>
+      </w:r>
+      <w:proofErr w:type="spellStart"/>
+      <w:r>
+        <w:rPr>
+          <w:rFonts w:eastAsiaTheme="minorEastAsia"/>
+        </w:rPr>
+        <w:t>Scilab</w:t>
+      </w:r>
+      <w:proofErr w:type="spellEnd"/>
+      <w:r>
+        <w:rPr>
+          <w:rFonts w:eastAsiaTheme="minorEastAsia"/>
+        </w:rPr>
+        <w:t>, o vetor PWM de saída será:</w:t>
+      </w:r>
+    </w:p>
+    <w:p>
+      <w:pPr>
         <w:rPr>
           <w:rFonts w:eastAsiaTheme="minorEastAsia"/>
         </w:rPr>
       </w:pPr>
       <m:oMathPara>
-        <m:oMathParaPr>
-          <m:jc m:val="center"/>
-        </m:oMathParaPr>
         <m:oMath>
           <m:d>
             <m:dPr>
@@ -5812,29 +5839,40 @@
     <w:p>
       <w:pPr>
         <w:jc w:val="both"/>
-        <w:rPr>
-          <w:rFonts w:eastAsiaTheme="minorEastAsia"/>
-        </w:rPr>
-      </w:pPr>
-      <w:r>
-        <w:rPr>
-          <w:rFonts w:eastAsiaTheme="minorEastAsia"/>
-        </w:rPr>
-        <w:t>Onde cada amostra terá uma comparação com um valor do contador que vai de 0 até 549.</w:t>
-      </w:r>
-    </w:p>
-    <w:p>
-      <w:pPr>
-        <w:jc w:val="both"/>
-      </w:pPr>
-      <w:r>
-        <w:t xml:space="preserve">É feito o algoritmo para realizar a comparação entre o valor de cada uma das amostras da onda modulada </w:t>
-      </w:r>
-      <w:r>
-        <w:t>BPSK</w:t>
-      </w:r>
-      <w:r>
-        <w:t xml:space="preserve"> e o contador. É utilizado um FOR de 1 a 50000 para varrer cada uma das amostras e outro for de 1 a 550 para varrer todos os valores possíveis do contador.</w:t>
+      </w:pPr>
+      <w:r>
+        <w:t>É feito o algoritmo para realizar a comparação entre o valor de cada uma das amostras da onda modulada BPSK e o contador. É utilizado um</w:t>
+      </w:r>
+      <w:r>
+        <w:rPr>
+          <w:b/>
+          <w:bCs/>
+        </w:rPr>
+        <w:t xml:space="preserve"> </w:t>
+      </w:r>
+      <w:r>
+        <w:rPr>
+          <w:b/>
+          <w:bCs/>
+          <w:i/>
+          <w:iCs/>
+        </w:rPr>
+        <w:t>for</w:t>
+      </w:r>
+      <w:r>
+        <w:t xml:space="preserve"> de 1 a 100000 para varrer cada uma das amostras e outro </w:t>
+      </w:r>
+      <w:r>
+        <w:rPr>
+          <w:b/>
+          <w:bCs/>
+          <w:i/>
+          <w:iCs/>
+        </w:rPr>
+        <w:t>for</w:t>
+      </w:r>
+      <w:r>
+        <w:t xml:space="preserve"> de 1 a 550 para varrer todos os valores possíveis do contador.</w:t>
       </w:r>
     </w:p>
     <w:p>
@@ -5843,47 +5881,33 @@
       </w:pPr>
       <w:r>
         <w:lastRenderedPageBreak/>
-        <w:t xml:space="preserve">No </w:t>
+        <w:t xml:space="preserve">Foi feita a comparação entre o valor do contador e o valor da amostra no índice indicado pelo </w:t>
+      </w:r>
+      <w:r>
+        <w:rPr>
+          <w:b/>
+          <w:bCs/>
+          <w:i/>
+          <w:iCs/>
+        </w:rPr>
+        <w:t>for</w:t>
+      </w:r>
+      <w:r>
+        <w:t xml:space="preserve"> através do bloco </w:t>
       </w:r>
       <w:proofErr w:type="spellStart"/>
       <w:r>
-        <w:t>Scilab</w:t>
+        <w:rPr>
+          <w:b/>
+          <w:bCs/>
+          <w:i/>
+          <w:iCs/>
+        </w:rPr>
+        <w:t>if</w:t>
       </w:r>
       <w:proofErr w:type="spellEnd"/>
       <w:r>
-        <w:t xml:space="preserve"> o contador fez o incremento de 1 até 550, equivalente ao que seria o incremento de 0 até 549 no </w:t>
-      </w:r>
-      <w:proofErr w:type="spellStart"/>
-      <w:r>
-        <w:t>Quartus</w:t>
-      </w:r>
-      <w:proofErr w:type="spellEnd"/>
-      <w:r>
-        <w:t xml:space="preserve">, uma vez que o </w:t>
-      </w:r>
-      <w:proofErr w:type="spellStart"/>
-      <w:r>
-        <w:t>Scilab</w:t>
-      </w:r>
-      <w:proofErr w:type="spellEnd"/>
-      <w:r>
-        <w:t xml:space="preserve"> possui índice 1 para indicar a primeira posição do vetor, já no </w:t>
-      </w:r>
-      <w:proofErr w:type="spellStart"/>
-      <w:r>
-        <w:t>Quartus</w:t>
-      </w:r>
-      <w:proofErr w:type="spellEnd"/>
-      <w:r>
-        <w:t>, é representado por zero.</w:t>
-      </w:r>
-    </w:p>
-    <w:p>
-      <w:pPr>
-        <w:jc w:val="both"/>
-      </w:pPr>
-      <w:r>
-        <w:t>Foi feita a comparação entre o valor do contador e o valor da amostra no índice indicado pelo FOR através da função IF. Falta ainda concatenar cada operação de comparação com os valores abstraídos do PWM, afinal, quando extrapolado o valor do contador passa-se para a seguinte posição do vetor de amostras e assim começa um novo ciclo de obtenção dos valores do PWM. Para realizar a solução de tal problema, utiliza-se de uma variável auxiliar a fim de corrigir a posição do PWM, ou seja, conforme o índice da posição do vetor de amostras aumenta em 1, o índice de posição do vetor de PWM deverá ser incrementado em 550, que corresponde justamente ao valor de extrapolação do contador. Assim, tem-se:</w:t>
+        <w:t>. Restando apenas concatenar cada operação de comparação com os valores abstraídos do PWM, afinal, quando extrapolado o valor do contador passa-se para a seguinte posição do vetor de amostras e assim começa um novo ciclo de obtenção dos valores do PWM. Para realizar a solução de tal problema, utiliza-se de uma variável auxiliar a fim de corrigir a posição do PWM, ou seja, conforme o índice da posição do vetor de amostras aumenta em 1, o índice de posição do vetor de PWM deverá ser incrementado em 550, que corresponde justamente ao valor de extrapolação do contador. Assim, tem-se:</w:t>
       </w:r>
     </w:p>
     <w:p>
@@ -5895,10 +5919,10 @@
           <w:noProof/>
         </w:rPr>
         <w:drawing>
-          <wp:inline distT="0" distB="0" distL="0" distR="0" wp14:anchorId="5848AD3B" wp14:editId="772A8C11">
-            <wp:extent cx="2971800" cy="2482850"/>
-            <wp:effectExtent l="0" t="0" r="0" b="0"/>
-            <wp:docPr id="27" name="Imagem 11"/>
+          <wp:inline distT="0" distB="0" distL="0" distR="0" wp14:anchorId="4E3A5C69" wp14:editId="2FF807E7">
+            <wp:extent cx="3060700" cy="2866715"/>
+            <wp:effectExtent l="0" t="0" r="6350" b="0"/>
+            <wp:docPr id="23" name="Imagem 23"/>
             <wp:cNvGraphicFramePr>
               <a:graphicFrameLocks xmlns:a="http://schemas.openxmlformats.org/drawingml/2006/main" noChangeAspect="1"/>
             </wp:cNvGraphicFramePr>
@@ -5906,13 +5930,20 @@
               <a:graphicData uri="http://schemas.openxmlformats.org/drawingml/2006/picture">
                 <pic:pic xmlns:pic="http://schemas.openxmlformats.org/drawingml/2006/picture">
                   <pic:nvPicPr>
-                    <pic:cNvPr id="27" name="Imagem 11"/>
+                    <pic:cNvPr id="0" name="Picture 1"/>
                     <pic:cNvPicPr>
                       <a:picLocks noChangeAspect="1" noChangeArrowheads="1"/>
                     </pic:cNvPicPr>
                   </pic:nvPicPr>
                   <pic:blipFill>
-                    <a:blip r:embed="rId32"/>
+                    <a:blip r:embed="rId32">
+                      <a:extLst>
+                        <a:ext uri="{28A0092B-C50C-407E-A947-70E740481C1C}">
+                          <a14:useLocalDpi xmlns:a14="http://schemas.microsoft.com/office/drawing/2010/main" val="0"/>
+                        </a:ext>
+                      </a:extLst>
+                    </a:blip>
+                    <a:srcRect/>
                     <a:stretch>
                       <a:fillRect/>
                     </a:stretch>
@@ -5920,11 +5951,15 @@
                   <pic:spPr bwMode="auto">
                     <a:xfrm>
                       <a:off x="0" y="0"/>
-                      <a:ext cx="2971800" cy="2482850"/>
+                      <a:ext cx="3064585" cy="2870353"/>
                     </a:xfrm>
                     <a:prstGeom prst="rect">
                       <a:avLst/>
                     </a:prstGeom>
+                    <a:noFill/>
+                    <a:ln>
+                      <a:noFill/>
+                    </a:ln>
                   </pic:spPr>
                 </pic:pic>
               </a:graphicData>
@@ -5938,15 +5973,34 @@
         <w:jc w:val="both"/>
       </w:pPr>
       <w:r>
-        <w:t xml:space="preserve">É plotado um gráfico de </w:t>
-      </w:r>
-      <w:proofErr w:type="gramStart"/>
-      <w:r>
-        <w:t>t em</w:t>
-      </w:r>
-      <w:proofErr w:type="gramEnd"/>
-      <w:r>
-        <w:t xml:space="preserve"> função do valor do vetor PWM, onde t é o vetor temporal que vai de 0 a 0,005[s], sendo incrementado pelo período do </w:t>
+        <w:t xml:space="preserve">Para averiguar o código, plota-se o gráfico de </w:t>
+      </w:r>
+      <w:r>
+        <w:rPr>
+          <w:b/>
+          <w:bCs/>
+        </w:rPr>
+        <w:t>t</w:t>
+      </w:r>
+      <w:r>
+        <w:rPr>
+          <w:b/>
+          <w:bCs/>
+        </w:rPr>
+        <w:t xml:space="preserve"> </w:t>
+      </w:r>
+      <w:r>
+        <w:t xml:space="preserve">em função do valor do vetor PWM, onde </w:t>
+      </w:r>
+      <w:r>
+        <w:rPr>
+          <w:b/>
+          <w:bCs/>
+        </w:rPr>
+        <w:t xml:space="preserve">t </w:t>
+      </w:r>
+      <w:r>
+        <w:t xml:space="preserve">é o vetor temporal que vai de 0 a 0,0025s (tempo total da sequência binária) incrementado pelo período do </w:t>
       </w:r>
       <w:proofErr w:type="spellStart"/>
       <w:r>
@@ -5954,7 +6008,7 @@
       </w:r>
       <w:proofErr w:type="spellEnd"/>
       <w:r>
-        <w:t xml:space="preserve"> igual ao inverso de 5500 MHz. Sendo assim:</w:t>
+        <w:t xml:space="preserve"> igual ao inverso de 22000 MHz. Desta forma, tem-se:</w:t>
       </w:r>
     </w:p>
     <w:p>
@@ -5966,7 +6020,7 @@
           <w:noProof/>
         </w:rPr>
         <w:drawing>
-          <wp:inline distT="0" distB="0" distL="0" distR="0" wp14:anchorId="364C6E00" wp14:editId="2D24B95D">
+          <wp:inline distT="0" distB="0" distL="0" distR="0" wp14:anchorId="59540800" wp14:editId="07C3D519">
             <wp:extent cx="3244850" cy="679450"/>
             <wp:effectExtent l="0" t="0" r="0" b="0"/>
             <wp:docPr id="28" name="Imagem 14"/>
@@ -6009,7 +6063,7 @@
         <w:jc w:val="both"/>
       </w:pPr>
       <w:r>
-        <w:t xml:space="preserve">A plotagem do PWM em função do tempo foi feita pelo </w:t>
+        <w:t xml:space="preserve">O gráfico do PWM em função do tempo foi feita pelo </w:t>
       </w:r>
       <w:proofErr w:type="spellStart"/>
       <w:r>
@@ -6020,17 +6074,12 @@
         <w:t xml:space="preserve">, onde os valores do console foram passados a ele através do comando </w:t>
       </w:r>
       <w:proofErr w:type="spellStart"/>
-      <w:proofErr w:type="gramStart"/>
       <w:r>
         <w:t>struct</w:t>
       </w:r>
       <w:proofErr w:type="spellEnd"/>
       <w:r>
-        <w:t>(</w:t>
-      </w:r>
-      <w:proofErr w:type="gramEnd"/>
-      <w:r>
-        <w:t>).</w:t>
+        <w:t>().</w:t>
       </w:r>
     </w:p>
     <w:p>
@@ -6042,10 +6091,10 @@
           <w:noProof/>
         </w:rPr>
         <w:drawing>
-          <wp:inline distT="0" distB="0" distL="0" distR="0" wp14:anchorId="74E7E392" wp14:editId="7F12607B">
-            <wp:extent cx="3740150" cy="228600"/>
+          <wp:inline distT="0" distB="0" distL="0" distR="0" wp14:anchorId="7ED2E589" wp14:editId="7BBCC794">
+            <wp:extent cx="3678382" cy="328436"/>
             <wp:effectExtent l="0" t="0" r="0" b="0"/>
-            <wp:docPr id="29" name="Imagem 16"/>
+            <wp:docPr id="24" name="Imagem 24"/>
             <wp:cNvGraphicFramePr>
               <a:graphicFrameLocks xmlns:a="http://schemas.openxmlformats.org/drawingml/2006/main" noChangeAspect="1"/>
             </wp:cNvGraphicFramePr>
@@ -6053,13 +6102,20 @@
               <a:graphicData uri="http://schemas.openxmlformats.org/drawingml/2006/picture">
                 <pic:pic xmlns:pic="http://schemas.openxmlformats.org/drawingml/2006/picture">
                   <pic:nvPicPr>
-                    <pic:cNvPr id="29" name="Imagem 16"/>
+                    <pic:cNvPr id="0" name="Picture 3"/>
                     <pic:cNvPicPr>
                       <a:picLocks noChangeAspect="1" noChangeArrowheads="1"/>
                     </pic:cNvPicPr>
                   </pic:nvPicPr>
                   <pic:blipFill>
-                    <a:blip r:embed="rId34"/>
+                    <a:blip r:embed="rId34">
+                      <a:extLst>
+                        <a:ext uri="{28A0092B-C50C-407E-A947-70E740481C1C}">
+                          <a14:useLocalDpi xmlns:a14="http://schemas.microsoft.com/office/drawing/2010/main" val="0"/>
+                        </a:ext>
+                      </a:extLst>
+                    </a:blip>
+                    <a:srcRect/>
                     <a:stretch>
                       <a:fillRect/>
                     </a:stretch>
@@ -6067,11 +6123,15 @@
                   <pic:spPr bwMode="auto">
                     <a:xfrm>
                       <a:off x="0" y="0"/>
-                      <a:ext cx="3740150" cy="228600"/>
+                      <a:ext cx="3786214" cy="338064"/>
                     </a:xfrm>
                     <a:prstGeom prst="rect">
                       <a:avLst/>
                     </a:prstGeom>
+                    <a:noFill/>
+                    <a:ln>
+                      <a:noFill/>
+                    </a:ln>
                   </pic:spPr>
                 </pic:pic>
               </a:graphicData>
@@ -6098,7 +6158,7 @@
         </w:rPr>
         <w:lastRenderedPageBreak/>
         <w:drawing>
-          <wp:inline distT="0" distB="0" distL="0" distR="0" wp14:anchorId="7F0C460A" wp14:editId="14E7FB7A">
+          <wp:inline distT="0" distB="0" distL="0" distR="0" wp14:anchorId="14418110" wp14:editId="300105E0">
             <wp:extent cx="2946400" cy="1778000"/>
             <wp:effectExtent l="0" t="0" r="0" b="0"/>
             <wp:docPr id="30" name="Imagem 25"/>
@@ -6155,11 +6215,36 @@
         <w:t xml:space="preserve"> foi determinado sendo igual a </w:t>
       </w:r>
       <m:oMath>
+        <m:sSub>
+          <m:sSubPr>
+            <m:ctrlPr>
+              <w:rPr>
+                <w:rFonts w:ascii="Cambria Math" w:hAnsi="Cambria Math"/>
+              </w:rPr>
+            </m:ctrlPr>
+          </m:sSubPr>
+          <m:e>
+            <m:r>
+              <w:rPr>
+                <w:rFonts w:ascii="Cambria Math" w:hAnsi="Cambria Math"/>
+              </w:rPr>
+              <m:t>f</m:t>
+            </m:r>
+          </m:e>
+          <m:sub>
+            <m:r>
+              <w:rPr>
+                <w:rFonts w:ascii="Cambria Math" w:hAnsi="Cambria Math"/>
+              </w:rPr>
+              <m:t>clk</m:t>
+            </m:r>
+          </m:sub>
+        </m:sSub>
         <m:r>
           <w:rPr>
             <w:rFonts w:ascii="Cambria Math" w:hAnsi="Cambria Math"/>
           </w:rPr>
-          <m:t>1*</m:t>
+          <m:t>=1*</m:t>
         </m:r>
         <m:sSup>
           <m:sSupPr>
@@ -6182,7 +6267,7 @@
               <w:rPr>
                 <w:rFonts w:ascii="Cambria Math" w:hAnsi="Cambria Math"/>
               </w:rPr>
-              <m:t>-10</m:t>
+              <m:t>-11</m:t>
             </m:r>
           </m:sup>
         </m:sSup>
@@ -6352,86 +6437,18 @@
       </w:pPr>
       <w:r>
         <w:rPr>
-          <w:rFonts w:eastAsiaTheme="minorEastAsia"/>
-        </w:rPr>
-        <w:t>Assim, é obtida</w:t>
-      </w:r>
-      <w:r>
-        <w:t xml:space="preserve"> uma representação fiel da onda resultante, cujo resultado da simulação no osciloscópio, com tempo total de 0,005[s], é mostrado logo abaixo:</w:t>
-      </w:r>
-    </w:p>
-    <w:p>
-      <w:pPr>
-        <w:jc w:val="both"/>
-      </w:pPr>
-      <w:r>
-        <w:t xml:space="preserve">Pode-se ver o comportamento geral da onda PWM, em que há a variação constante de estado lógico alto e baixo quando o bit é 1 e completamento nulo quando o bit é 0. </w:t>
-      </w:r>
-    </w:p>
-    <w:p>
-      <w:pPr>
-        <w:jc w:val="center"/>
-      </w:pPr>
-    </w:p>
-    <w:p>
-      <w:pPr>
-        <w:jc w:val="center"/>
-      </w:pPr>
-    </w:p>
-    <w:p>
-      <w:pPr>
-        <w:jc w:val="center"/>
-      </w:pPr>
-    </w:p>
-    <w:p>
-      <w:pPr>
-        <w:jc w:val="center"/>
-      </w:pPr>
-    </w:p>
-    <w:p>
-      <w:pPr>
-        <w:jc w:val="center"/>
-      </w:pPr>
-    </w:p>
-    <w:p>
-      <w:pPr>
-        <w:jc w:val="center"/>
-      </w:pPr>
-    </w:p>
-    <w:p>
-      <w:pPr>
-        <w:jc w:val="center"/>
-      </w:pPr>
-    </w:p>
-    <w:p>
-      <w:pPr>
-        <w:jc w:val="center"/>
-      </w:pPr>
-    </w:p>
-    <w:p>
-      <w:pPr>
-        <w:jc w:val="center"/>
-      </w:pPr>
-    </w:p>
-    <w:p>
-      <w:pPr>
-        <w:jc w:val="center"/>
-      </w:pPr>
-      <w:r>
-        <w:rPr>
           <w:noProof/>
         </w:rPr>
-        <w:lastRenderedPageBreak/>
         <w:drawing>
-          <wp:anchor distT="0" distB="0" distL="0" distR="0" simplePos="0" relativeHeight="63" behindDoc="0" locked="0" layoutInCell="0" allowOverlap="1" wp14:anchorId="22A724F4" wp14:editId="01416FDF">
+          <wp:anchor distT="0" distB="0" distL="0" distR="0" simplePos="0" relativeHeight="251663360" behindDoc="0" locked="0" layoutInCell="0" allowOverlap="1" wp14:anchorId="324B2BA8" wp14:editId="08D6983D">
             <wp:simplePos x="0" y="0"/>
-            <wp:positionH relativeFrom="column">
-              <wp:align>center</wp:align>
+            <wp:positionH relativeFrom="margin">
+              <wp:posOffset>-108585</wp:posOffset>
             </wp:positionH>
             <wp:positionV relativeFrom="paragraph">
-              <wp:posOffset>635</wp:posOffset>
+              <wp:posOffset>421005</wp:posOffset>
             </wp:positionV>
-            <wp:extent cx="5400040" cy="3012440"/>
+            <wp:extent cx="5360577" cy="2990850"/>
             <wp:effectExtent l="0" t="0" r="0" b="0"/>
             <wp:wrapSquare wrapText="largest"/>
             <wp:docPr id="31" name="Figura14"/>
@@ -6456,7 +6473,7 @@
                   <pic:spPr bwMode="auto">
                     <a:xfrm>
                       <a:off x="0" y="0"/>
-                      <a:ext cx="5400040" cy="3012440"/>
+                      <a:ext cx="5360577" cy="2990850"/>
                     </a:xfrm>
                     <a:prstGeom prst="rect">
                       <a:avLst/>
@@ -6465,26 +6482,47 @@
                 </pic:pic>
               </a:graphicData>
             </a:graphic>
+            <wp14:sizeRelH relativeFrom="margin">
+              <wp14:pctWidth>0</wp14:pctWidth>
+            </wp14:sizeRelH>
+            <wp14:sizeRelV relativeFrom="margin">
+              <wp14:pctHeight>0</wp14:pctHeight>
+            </wp14:sizeRelV>
           </wp:anchor>
         </w:drawing>
       </w:r>
+      <w:r>
+        <w:rPr>
+          <w:rFonts w:eastAsiaTheme="minorEastAsia"/>
+        </w:rPr>
+        <w:t>Assim, é obtida</w:t>
+      </w:r>
+      <w:r>
+        <w:t xml:space="preserve"> uma representação fiel da onda resultante, cujo resultado da simulação no osciloscópio, com tempo total de 0,003[s], é mostrado logo abaixo:</w:t>
+      </w:r>
     </w:p>
     <w:p>
       <w:pPr>
         <w:jc w:val="center"/>
       </w:pPr>
+    </w:p>
+    <w:p>
+      <w:pPr>
+        <w:jc w:val="center"/>
+      </w:pPr>
       <w:r>
         <w:rPr>
           <w:noProof/>
         </w:rPr>
+        <w:lastRenderedPageBreak/>
         <w:drawing>
-          <wp:anchor distT="0" distB="0" distL="0" distR="0" simplePos="0" relativeHeight="64" behindDoc="0" locked="0" layoutInCell="0" allowOverlap="1" wp14:anchorId="466D7F93" wp14:editId="71C401C4">
+          <wp:anchor distT="0" distB="0" distL="0" distR="0" simplePos="0" relativeHeight="251664384" behindDoc="0" locked="0" layoutInCell="0" allowOverlap="1" wp14:anchorId="2B9B0539" wp14:editId="752423DC">
             <wp:simplePos x="0" y="0"/>
-            <wp:positionH relativeFrom="column">
-              <wp:align>center</wp:align>
+            <wp:positionH relativeFrom="margin">
+              <wp:align>left</wp:align>
             </wp:positionH>
             <wp:positionV relativeFrom="paragraph">
-              <wp:posOffset>635</wp:posOffset>
+              <wp:posOffset>0</wp:posOffset>
             </wp:positionV>
             <wp:extent cx="5400040" cy="2933700"/>
             <wp:effectExtent l="0" t="0" r="0" b="0"/>
@@ -6525,22 +6563,85 @@
       </w:r>
     </w:p>
     <w:p>
-      <w:pPr>
-        <w:jc w:val="center"/>
-      </w:pPr>
+      <w:r>
+        <w:t xml:space="preserve">Onde pode-se ver o comportamento geral da onda PWM, em que o comprimento do estado lógico alto varia entre </w:t>
+      </w:r>
+      <m:oMath>
+        <m:f>
+          <m:fPr>
+            <m:ctrlPr>
+              <w:rPr>
+                <w:rFonts w:ascii="Cambria Math" w:hAnsi="Cambria Math"/>
+                <w:i/>
+              </w:rPr>
+            </m:ctrlPr>
+          </m:fPr>
+          <m:num>
+            <m:r>
+              <w:rPr>
+                <w:rFonts w:ascii="Cambria Math" w:hAnsi="Cambria Math"/>
+              </w:rPr>
+              <m:t xml:space="preserve">255 </m:t>
+            </m:r>
+          </m:num>
+          <m:den>
+            <m:r>
+              <w:rPr>
+                <w:rFonts w:ascii="Cambria Math" w:hAnsi="Cambria Math"/>
+              </w:rPr>
+              <m:t>550</m:t>
+            </m:r>
+          </m:den>
+        </m:f>
+      </m:oMath>
+      <w:r>
+        <w:t xml:space="preserve"> , </w:t>
+      </w:r>
+      <m:oMath>
+        <m:f>
+          <m:fPr>
+            <m:ctrlPr>
+              <w:rPr>
+                <w:rFonts w:ascii="Cambria Math" w:hAnsi="Cambria Math"/>
+                <w:i/>
+              </w:rPr>
+            </m:ctrlPr>
+          </m:fPr>
+          <m:num>
+            <m:r>
+              <w:rPr>
+                <w:rFonts w:ascii="Cambria Math" w:hAnsi="Cambria Math"/>
+              </w:rPr>
+              <m:t>125</m:t>
+            </m:r>
+          </m:num>
+          <m:den>
+            <m:r>
+              <w:rPr>
+                <w:rFonts w:ascii="Cambria Math" w:hAnsi="Cambria Math"/>
+              </w:rPr>
+              <m:t>550</m:t>
+            </m:r>
+          </m:den>
+        </m:f>
+      </m:oMath>
+      <w:r>
+        <w:t xml:space="preserve"> e 0, isto é, ele será maior de acordo com o tamanho da amostra. Pode-se dar um zoom para ter uma verificação mais clara deste comportamento. </w:t>
+      </w:r>
+    </w:p>
+    <w:p>
       <w:r>
         <w:rPr>
           <w:noProof/>
         </w:rPr>
-        <w:lastRenderedPageBreak/>
         <w:drawing>
-          <wp:anchor distT="0" distB="0" distL="0" distR="0" simplePos="0" relativeHeight="65" behindDoc="0" locked="0" layoutInCell="0" allowOverlap="1" wp14:anchorId="0784BFEE" wp14:editId="0AC3CD87">
+          <wp:anchor distT="0" distB="0" distL="0" distR="0" simplePos="0" relativeHeight="251665408" behindDoc="0" locked="0" layoutInCell="0" allowOverlap="1" wp14:anchorId="0680AC0E" wp14:editId="115555C1">
             <wp:simplePos x="0" y="0"/>
-            <wp:positionH relativeFrom="column">
-              <wp:align>center</wp:align>
+            <wp:positionH relativeFrom="margin">
+              <wp:align>left</wp:align>
             </wp:positionH>
             <wp:positionV relativeFrom="paragraph">
-              <wp:posOffset>635</wp:posOffset>
+              <wp:posOffset>723900</wp:posOffset>
             </wp:positionV>
             <wp:extent cx="5400040" cy="2672715"/>
             <wp:effectExtent l="0" t="0" r="0" b="0"/>
@@ -6579,17 +6680,173 @@
           </wp:anchor>
         </w:drawing>
       </w:r>
+      <w:r>
+        <w:t xml:space="preserve">Pode-se observar o comportamento da onda PWM, na qual o comprimento do estado lógico alto varia entre </w:t>
+      </w:r>
+      <m:oMath>
+        <m:f>
+          <m:fPr>
+            <m:ctrlPr>
+              <w:rPr>
+                <w:rFonts w:ascii="Cambria Math" w:hAnsi="Cambria Math"/>
+                <w:i/>
+              </w:rPr>
+            </m:ctrlPr>
+          </m:fPr>
+          <m:num>
+            <m:r>
+              <w:rPr>
+                <w:rFonts w:ascii="Cambria Math" w:hAnsi="Cambria Math"/>
+              </w:rPr>
+              <m:t xml:space="preserve">255 </m:t>
+            </m:r>
+          </m:num>
+          <m:den>
+            <m:r>
+              <w:rPr>
+                <w:rFonts w:ascii="Cambria Math" w:hAnsi="Cambria Math"/>
+              </w:rPr>
+              <m:t>550</m:t>
+            </m:r>
+          </m:den>
+        </m:f>
+      </m:oMath>
+      <w:r>
+        <w:t xml:space="preserve"> , </w:t>
+      </w:r>
+      <m:oMath>
+        <m:f>
+          <m:fPr>
+            <m:ctrlPr>
+              <w:rPr>
+                <w:rFonts w:ascii="Cambria Math" w:hAnsi="Cambria Math"/>
+                <w:i/>
+              </w:rPr>
+            </m:ctrlPr>
+          </m:fPr>
+          <m:num>
+            <m:r>
+              <w:rPr>
+                <w:rFonts w:ascii="Cambria Math" w:hAnsi="Cambria Math"/>
+              </w:rPr>
+              <m:t>125</m:t>
+            </m:r>
+          </m:num>
+          <m:den>
+            <m:r>
+              <w:rPr>
+                <w:rFonts w:ascii="Cambria Math" w:hAnsi="Cambria Math"/>
+              </w:rPr>
+              <m:t>550</m:t>
+            </m:r>
+          </m:den>
+        </m:f>
+      </m:oMath>
+      <w:r>
+        <w:t xml:space="preserve"> e 0, ou seja, será proporcional ao tamanho da amostra. Analisando-se com um zoom temos:</w:t>
+      </w:r>
     </w:p>
     <w:p>
       <w:pPr>
         <w:jc w:val="center"/>
       </w:pPr>
+    </w:p>
+    <w:p>
+      <w:r>
+        <w:t>Pode-se aplicar novamente a comparação entre as proporções de tempo e valores já explicada</w:t>
+      </w:r>
+      <w:r>
+        <w:t>s</w:t>
+      </w:r>
+      <w:r>
+        <w:t xml:space="preserve"> anteriormente. </w:t>
+      </w:r>
+      <w:r>
+        <w:t>Tomando-se</w:t>
+      </w:r>
+      <w:r>
+        <w:t xml:space="preserve"> mais uma vez como exemplo a primeira amostra, tem-se que o momento em que é mudado seu nível lógico alto para baixo no </w:t>
+      </w:r>
+      <w:proofErr w:type="spellStart"/>
+      <w:r>
+        <w:t>pwm</w:t>
+      </w:r>
+      <w:proofErr w:type="spellEnd"/>
+      <w:r>
+        <w:t xml:space="preserve"> é:</w:t>
+      </w:r>
+    </w:p>
+    <w:p>
+      <w:pPr>
+        <w:jc w:val="center"/>
+      </w:pPr>
+    </w:p>
+    <w:p>
+      <w:pPr>
+        <w:jc w:val="center"/>
+      </w:pPr>
+    </w:p>
+    <w:p>
+      <w:pPr>
+        <w:jc w:val="center"/>
+      </w:pPr>
       <w:r>
         <w:rPr>
           <w:noProof/>
         </w:rPr>
+        <w:lastRenderedPageBreak/>
         <w:drawing>
-          <wp:anchor distT="0" distB="0" distL="0" distR="0" simplePos="0" relativeHeight="66" behindDoc="0" locked="0" layoutInCell="0" allowOverlap="1" wp14:anchorId="14B07323" wp14:editId="503DB6F1">
+          <wp:anchor distT="0" distB="0" distL="0" distR="0" simplePos="0" relativeHeight="251667456" behindDoc="0" locked="0" layoutInCell="0" allowOverlap="1" wp14:anchorId="20AF4A1A" wp14:editId="298FB42D">
+            <wp:simplePos x="0" y="0"/>
+            <wp:positionH relativeFrom="margin">
+              <wp:align>right</wp:align>
+            </wp:positionH>
+            <wp:positionV relativeFrom="paragraph">
+              <wp:posOffset>3001645</wp:posOffset>
+            </wp:positionV>
+            <wp:extent cx="5400040" cy="2654935"/>
+            <wp:effectExtent l="0" t="0" r="0" b="0"/>
+            <wp:wrapSquare wrapText="largest"/>
+            <wp:docPr id="35" name="Figura18"/>
+            <wp:cNvGraphicFramePr>
+              <a:graphicFrameLocks xmlns:a="http://schemas.openxmlformats.org/drawingml/2006/main" noChangeAspect="1"/>
+            </wp:cNvGraphicFramePr>
+            <a:graphic xmlns:a="http://schemas.openxmlformats.org/drawingml/2006/main">
+              <a:graphicData uri="http://schemas.openxmlformats.org/drawingml/2006/picture">
+                <pic:pic xmlns:pic="http://schemas.openxmlformats.org/drawingml/2006/picture">
+                  <pic:nvPicPr>
+                    <pic:cNvPr id="35" name="Figura18"/>
+                    <pic:cNvPicPr>
+                      <a:picLocks noChangeAspect="1" noChangeArrowheads="1"/>
+                    </pic:cNvPicPr>
+                  </pic:nvPicPr>
+                  <pic:blipFill>
+                    <a:blip r:embed="rId39"/>
+                    <a:stretch>
+                      <a:fillRect/>
+                    </a:stretch>
+                  </pic:blipFill>
+                  <pic:spPr bwMode="auto">
+                    <a:xfrm>
+                      <a:off x="0" y="0"/>
+                      <a:ext cx="5400040" cy="2654935"/>
+                    </a:xfrm>
+                    <a:prstGeom prst="rect">
+                      <a:avLst/>
+                    </a:prstGeom>
+                  </pic:spPr>
+                </pic:pic>
+              </a:graphicData>
+            </a:graphic>
+          </wp:anchor>
+        </w:drawing>
+      </w:r>
+      <w:r>
+        <w:rPr>
+          <w:noProof/>
+        </w:rPr>
+        <w:drawing>
+          <wp:anchor distT="0" distB="0" distL="0" distR="0" simplePos="0" relativeHeight="251666432" behindDoc="0" locked="0" layoutInCell="0" allowOverlap="1" wp14:anchorId="11C7773A" wp14:editId="035A8128">
             <wp:simplePos x="0" y="0"/>
             <wp:positionH relativeFrom="column">
               <wp:align>center</wp:align>
@@ -6614,7 +6871,7 @@
                     </pic:cNvPicPr>
                   </pic:nvPicPr>
                   <pic:blipFill>
-                    <a:blip r:embed="rId39"/>
+                    <a:blip r:embed="rId40"/>
                     <a:stretch>
                       <a:fillRect/>
                     </a:stretch>
@@ -6639,112 +6896,6 @@
       <w:pPr>
         <w:jc w:val="center"/>
       </w:pPr>
-      <w:r>
-        <w:rPr>
-          <w:noProof/>
-        </w:rPr>
-        <w:drawing>
-          <wp:anchor distT="0" distB="0" distL="0" distR="0" simplePos="0" relativeHeight="67" behindDoc="0" locked="0" layoutInCell="0" allowOverlap="1" wp14:anchorId="6AA0225A" wp14:editId="1C52B8A1">
-            <wp:simplePos x="0" y="0"/>
-            <wp:positionH relativeFrom="column">
-              <wp:align>center</wp:align>
-            </wp:positionH>
-            <wp:positionV relativeFrom="paragraph">
-              <wp:posOffset>635</wp:posOffset>
-            </wp:positionV>
-            <wp:extent cx="5400040" cy="2654935"/>
-            <wp:effectExtent l="0" t="0" r="0" b="0"/>
-            <wp:wrapSquare wrapText="largest"/>
-            <wp:docPr id="35" name="Figura18"/>
-            <wp:cNvGraphicFramePr>
-              <a:graphicFrameLocks xmlns:a="http://schemas.openxmlformats.org/drawingml/2006/main" noChangeAspect="1"/>
-            </wp:cNvGraphicFramePr>
-            <a:graphic xmlns:a="http://schemas.openxmlformats.org/drawingml/2006/main">
-              <a:graphicData uri="http://schemas.openxmlformats.org/drawingml/2006/picture">
-                <pic:pic xmlns:pic="http://schemas.openxmlformats.org/drawingml/2006/picture">
-                  <pic:nvPicPr>
-                    <pic:cNvPr id="35" name="Figura18"/>
-                    <pic:cNvPicPr>
-                      <a:picLocks noChangeAspect="1" noChangeArrowheads="1"/>
-                    </pic:cNvPicPr>
-                  </pic:nvPicPr>
-                  <pic:blipFill>
-                    <a:blip r:embed="rId40"/>
-                    <a:stretch>
-                      <a:fillRect/>
-                    </a:stretch>
-                  </pic:blipFill>
-                  <pic:spPr bwMode="auto">
-                    <a:xfrm>
-                      <a:off x="0" y="0"/>
-                      <a:ext cx="5400040" cy="2654935"/>
-                    </a:xfrm>
-                    <a:prstGeom prst="rect">
-                      <a:avLst/>
-                    </a:prstGeom>
-                  </pic:spPr>
-                </pic:pic>
-              </a:graphicData>
-            </a:graphic>
-          </wp:anchor>
-        </w:drawing>
-      </w:r>
-    </w:p>
-    <w:p>
-      <w:pPr>
-        <w:jc w:val="center"/>
-      </w:pPr>
-      <w:r>
-        <w:rPr>
-          <w:noProof/>
-        </w:rPr>
-        <w:lastRenderedPageBreak/>
-        <w:drawing>
-          <wp:anchor distT="0" distB="0" distL="0" distR="0" simplePos="0" relativeHeight="68" behindDoc="0" locked="0" layoutInCell="0" allowOverlap="1" wp14:anchorId="2C81BB7A" wp14:editId="0801F9A3">
-            <wp:simplePos x="0" y="0"/>
-            <wp:positionH relativeFrom="column">
-              <wp:align>center</wp:align>
-            </wp:positionH>
-            <wp:positionV relativeFrom="paragraph">
-              <wp:posOffset>635</wp:posOffset>
-            </wp:positionV>
-            <wp:extent cx="5400040" cy="2585085"/>
-            <wp:effectExtent l="0" t="0" r="0" b="0"/>
-            <wp:wrapSquare wrapText="largest"/>
-            <wp:docPr id="36" name="Figura19"/>
-            <wp:cNvGraphicFramePr>
-              <a:graphicFrameLocks xmlns:a="http://schemas.openxmlformats.org/drawingml/2006/main" noChangeAspect="1"/>
-            </wp:cNvGraphicFramePr>
-            <a:graphic xmlns:a="http://schemas.openxmlformats.org/drawingml/2006/main">
-              <a:graphicData uri="http://schemas.openxmlformats.org/drawingml/2006/picture">
-                <pic:pic xmlns:pic="http://schemas.openxmlformats.org/drawingml/2006/picture">
-                  <pic:nvPicPr>
-                    <pic:cNvPr id="36" name="Figura19"/>
-                    <pic:cNvPicPr>
-                      <a:picLocks noChangeAspect="1" noChangeArrowheads="1"/>
-                    </pic:cNvPicPr>
-                  </pic:nvPicPr>
-                  <pic:blipFill>
-                    <a:blip r:embed="rId41"/>
-                    <a:stretch>
-                      <a:fillRect/>
-                    </a:stretch>
-                  </pic:blipFill>
-                  <pic:spPr bwMode="auto">
-                    <a:xfrm>
-                      <a:off x="0" y="0"/>
-                      <a:ext cx="5400040" cy="2585085"/>
-                    </a:xfrm>
-                    <a:prstGeom prst="rect">
-                      <a:avLst/>
-                    </a:prstGeom>
-                  </pic:spPr>
-                </pic:pic>
-              </a:graphicData>
-            </a:graphic>
-          </wp:anchor>
-        </w:drawing>
-      </w:r>
     </w:p>
     <w:p>
       <w:pPr>
@@ -6761,7 +6912,25 @@
           <w:rPr>
             <w:rFonts w:ascii="Cambria Math" w:hAnsi="Cambria Math"/>
           </w:rPr>
-          <m:t>4,62*</m:t>
+          <m:t>1</m:t>
+        </m:r>
+        <m:r>
+          <w:rPr>
+            <w:rFonts w:ascii="Cambria Math" w:hAnsi="Cambria Math"/>
+          </w:rPr>
+          <m:t>,</m:t>
+        </m:r>
+        <m:r>
+          <w:rPr>
+            <w:rFonts w:ascii="Cambria Math" w:hAnsi="Cambria Math"/>
+          </w:rPr>
+          <m:t>155</m:t>
+        </m:r>
+        <m:r>
+          <w:rPr>
+            <w:rFonts w:ascii="Cambria Math" w:hAnsi="Cambria Math"/>
+          </w:rPr>
+          <m:t>*</m:t>
         </m:r>
         <m:sSup>
           <m:sSupPr>
@@ -6833,6 +7002,57 @@
       <w:pPr>
         <w:jc w:val="center"/>
       </w:pPr>
+      <w:r>
+        <w:rPr>
+          <w:noProof/>
+        </w:rPr>
+        <w:lastRenderedPageBreak/>
+        <w:drawing>
+          <wp:anchor distT="0" distB="0" distL="0" distR="0" simplePos="0" relativeHeight="251668480" behindDoc="0" locked="0" layoutInCell="0" allowOverlap="1" wp14:anchorId="32C7E1DA" wp14:editId="17CE6631">
+            <wp:simplePos x="0" y="0"/>
+            <wp:positionH relativeFrom="margin">
+              <wp:align>right</wp:align>
+            </wp:positionH>
+            <wp:positionV relativeFrom="paragraph">
+              <wp:posOffset>217170</wp:posOffset>
+            </wp:positionV>
+            <wp:extent cx="5400040" cy="2585085"/>
+            <wp:effectExtent l="0" t="0" r="0" b="5715"/>
+            <wp:wrapSquare wrapText="largest"/>
+            <wp:docPr id="36" name="Figura19"/>
+            <wp:cNvGraphicFramePr>
+              <a:graphicFrameLocks xmlns:a="http://schemas.openxmlformats.org/drawingml/2006/main" noChangeAspect="1"/>
+            </wp:cNvGraphicFramePr>
+            <a:graphic xmlns:a="http://schemas.openxmlformats.org/drawingml/2006/main">
+              <a:graphicData uri="http://schemas.openxmlformats.org/drawingml/2006/picture">
+                <pic:pic xmlns:pic="http://schemas.openxmlformats.org/drawingml/2006/picture">
+                  <pic:nvPicPr>
+                    <pic:cNvPr id="36" name="Figura19"/>
+                    <pic:cNvPicPr>
+                      <a:picLocks noChangeAspect="1" noChangeArrowheads="1"/>
+                    </pic:cNvPicPr>
+                  </pic:nvPicPr>
+                  <pic:blipFill>
+                    <a:blip r:embed="rId41"/>
+                    <a:stretch>
+                      <a:fillRect/>
+                    </a:stretch>
+                  </pic:blipFill>
+                  <pic:spPr bwMode="auto">
+                    <a:xfrm>
+                      <a:off x="0" y="0"/>
+                      <a:ext cx="5400040" cy="2585085"/>
+                    </a:xfrm>
+                    <a:prstGeom prst="rect">
+                      <a:avLst/>
+                    </a:prstGeom>
+                  </pic:spPr>
+                </pic:pic>
+              </a:graphicData>
+            </a:graphic>
+          </wp:anchor>
+        </w:drawing>
+      </w:r>
     </w:p>
     <w:p>
       <w:pPr>
@@ -7010,9 +7230,6 @@
         </w:rPr>
       </w:pPr>
       <m:oMathPara>
-        <m:oMathParaPr>
-          <m:jc m:val="center"/>
-        </m:oMathParaPr>
         <m:oMath>
           <m:f>
             <m:fPr>
@@ -7131,43 +7348,51 @@
     </w:p>
     <w:p>
       <w:pPr>
-        <w:rPr>
-          <w:rFonts w:eastAsiaTheme="minorEastAsia"/>
-        </w:rPr>
-      </w:pPr>
-      <w:r>
-        <w:rPr>
-          <w:rFonts w:eastAsiaTheme="minorEastAsia"/>
-        </w:rPr>
-        <w:t xml:space="preserve">Houve uma diferença simbólica entre os valores das proporções, comprovando assim a eficácia do algoritmo. Vale ressaltar a implementação do sinal PWM feita no </w:t>
+        <w:jc w:val="both"/>
+      </w:pPr>
+      <w:r>
+        <w:t xml:space="preserve">Com base na análise entre os resultados obtidos no </w:t>
       </w:r>
       <w:proofErr w:type="spellStart"/>
       <w:r>
-        <w:rPr>
-          <w:rFonts w:eastAsiaTheme="minorEastAsia"/>
-        </w:rPr>
         <w:t>Quartus</w:t>
       </w:r>
       <w:proofErr w:type="spellEnd"/>
       <w:r>
-        <w:rPr>
-          <w:rFonts w:eastAsiaTheme="minorEastAsia"/>
-        </w:rPr>
-        <w:t xml:space="preserve"> e no </w:t>
+        <w:t xml:space="preserve"> e </w:t>
       </w:r>
       <w:proofErr w:type="spellStart"/>
       <w:r>
-        <w:rPr>
-          <w:rFonts w:eastAsiaTheme="minorEastAsia"/>
-        </w:rPr>
         <w:t>Scilab</w:t>
       </w:r>
       <w:proofErr w:type="spellEnd"/>
       <w:r>
-        <w:rPr>
-          <w:rFonts w:eastAsiaTheme="minorEastAsia"/>
-        </w:rPr>
-        <w:t>, foram praticamente idênticas.</w:t>
+        <w:t xml:space="preserve"> </w:t>
+      </w:r>
+      <w:r>
+        <w:t xml:space="preserve">pode-se constatar que houve uma pequena diferença entre as proporções de </w:t>
+      </w:r>
+      <w:r>
+        <w:t>0,00003</w:t>
+      </w:r>
+      <w:r>
+        <w:t xml:space="preserve">, comprovando-se a eficácia do algoritmo implementado. Além disso, pode-se confirmar a correspondência entre o PWM implementado no </w:t>
+      </w:r>
+      <w:proofErr w:type="spellStart"/>
+      <w:r>
+        <w:t>Quartus</w:t>
+      </w:r>
+      <w:proofErr w:type="spellEnd"/>
+      <w:r>
+        <w:t xml:space="preserve"> com o implementado no </w:t>
+      </w:r>
+      <w:proofErr w:type="spellStart"/>
+      <w:r>
+        <w:t>Scilab</w:t>
+      </w:r>
+      <w:proofErr w:type="spellEnd"/>
+      <w:r>
+        <w:t>.</w:t>
       </w:r>
     </w:p>
     <w:p>

</xml_diff>